<commit_message>
New translations module 6 - closing session.docx (Papiamento)
</commit_message>
<xml_diff>
--- a/translations/plh_facilitator_cw/pap/pap_Module 6 - Closing Session.docx
+++ b/translations/plh_facilitator_cw/pap/pap_Module 6 - Closing Session.docx
@@ -18,7 +18,7 @@
       <w:bookmarkStart w:colFirst="0" w:colLast="0" w:name="_1t3h5sf" w:id="1"/>
       <w:bookmarkEnd w:id="1"/>
       <w:r>
-        <w:t xml:space="preserve">6.1 | WELCOME (15 MIN) </w:t>
+        <w:t xml:space="preserve">6.1 | BON BINI (15 MIN) </w:t>
       </w:r>
     </w:p>
     <w:p>
@@ -28,15 +28,15 @@
       <w:bookmarkStart w:colFirst="0" w:colLast="0" w:name="_uib7j58ttabz" w:id="2"/>
       <w:bookmarkEnd w:id="2"/>
       <w:r>
-        <w:t xml:space="preserve">WELCOME </w:t>
-      </w:r>
-    </w:p>
-    <w:p>
-      <w:pPr>
-        <w:spacing w:after="200" w:line="360" w:lineRule="auto"/>
-      </w:pPr>
-      <w:r>
-        <w:t xml:space="preserve">Welcome participants warmly and enthusiastically when they arrive at the session.</w:t>
+        <w:t xml:space="preserve">BON BINI </w:t>
+      </w:r>
+    </w:p>
+    <w:p>
+      <w:pPr>
+        <w:spacing w:after="200" w:line="360" w:lineRule="auto"/>
+      </w:pPr>
+      <w:r>
+        <w:t xml:space="preserve">Risibí partisipantenan ku kariño i entusiasmo ora nan yega na e seshon.</w:t>
       </w:r>
     </w:p>
     <w:p>
@@ -47,7 +47,7 @@
       <w:bookmarkStart w:colFirst="0" w:colLast="0" w:name="_46ad4c2" w:id="3"/>
       <w:bookmarkEnd w:id="3"/>
       <w:r>
-        <w:t xml:space="preserve">TAKE A PAUSE</w:t>
+        <w:t xml:space="preserve">TUMA UN PAUSA</w:t>
       </w:r>
     </w:p>
     <w:p>
@@ -58,10 +58,10 @@
         <w:rPr>
           <w:b w:val="1"/>
         </w:rPr>
-        <w:t xml:space="preserve">Take a Pause</w:t>
-      </w:r>
-      <w:r>
-        <w:t xml:space="preserve"> with the participants. You can make it brief (about a minute):</w:t>
+        <w:t xml:space="preserve">Tuma un Pausa</w:t>
+      </w:r>
+      <w:r>
+        <w:t xml:space="preserve"> ku e partisipantenan. Bo por hasié kòrtiku (mas o ménos un minüt):</w:t>
       </w:r>
     </w:p>
     <w:p>
@@ -74,7 +74,7 @@
         <w:ind w:left="1160" w:hanging="360"/>
       </w:pPr>
       <w:r>
-        <w:t xml:space="preserve">Close eyes</w:t>
+        <w:t xml:space="preserve">Sera wowo</w:t>
       </w:r>
     </w:p>
     <w:p>
@@ -87,7 +87,7 @@
         <w:ind w:left="1160" w:hanging="360"/>
       </w:pPr>
       <w:r>
-        <w:t xml:space="preserve">Focus on thoughts, feelings, and body sensations (15 seconds)</w:t>
+        <w:t xml:space="preserve">Enfoká riba pensamentunan, sintimentunan i sensashonnan di kurpa (15 sekònde)</w:t>
       </w:r>
     </w:p>
     <w:p>
@@ -100,7 +100,7 @@
         <w:ind w:left="1160" w:hanging="360"/>
       </w:pPr>
       <w:r>
-        <w:t xml:space="preserve">Focus on breath (30 seconds)</w:t>
+        <w:t xml:space="preserve">Enfoká riba rosea (30 sekònde)</w:t>
       </w:r>
     </w:p>
     <w:p>
@@ -113,7 +113,7 @@
         <w:ind w:left="1160" w:hanging="360"/>
       </w:pPr>
       <w:r>
-        <w:t xml:space="preserve">Expand focus to the entire body and sounds (15 seconds)</w:t>
+        <w:t xml:space="preserve">Ekspandé enfoke na henter e kurpa i zonidonan (15 sekònde)</w:t>
       </w:r>
     </w:p>
     <w:p>
@@ -126,41 +126,41 @@
         <w:ind w:left="1160" w:hanging="360"/>
       </w:pPr>
       <w:r>
-        <w:t xml:space="preserve">Open eyes</w:t>
-      </w:r>
-    </w:p>
-    <w:p>
-      <w:pPr>
-        <w:spacing w:after="200" w:line="360" w:lineRule="auto"/>
-      </w:pPr>
-      <w:r>
-        <w:t xml:space="preserve">Remind participants that they should try to </w:t>
+        <w:t xml:space="preserve">Habri wowo</w:t>
+      </w:r>
+    </w:p>
+    <w:p>
+      <w:pPr>
+        <w:spacing w:after="200" w:line="360" w:lineRule="auto"/>
+      </w:pPr>
+      <w:r>
+        <w:t xml:space="preserve">Kòrda partisipantenan ku nan mester purba </w:t>
       </w:r>
       <w:r>
         <w:rPr>
           <w:b w:val="1"/>
         </w:rPr>
-        <w:t xml:space="preserve">Take a Pause</w:t>
-      </w:r>
-      <w:r>
-        <w:t xml:space="preserve"> before reacting to their children when they do something that annoys or angers them. </w:t>
-      </w:r>
-    </w:p>
-    <w:p>
-      <w:pPr>
-        <w:spacing w:after="200" w:line="360" w:lineRule="auto"/>
-      </w:pPr>
-      <w:r>
-        <w:t xml:space="preserve">This may help them respond in a less negative and violent way. </w:t>
+        <w:t xml:space="preserve">Tuma un Pausa</w:t>
+      </w:r>
+      <w:r>
+        <w:t xml:space="preserve"> promé ku reakshoná riba nan yunan ora nan hasi algu ku ta molestiá òf rabia nan. </w:t>
+      </w:r>
+    </w:p>
+    <w:p>
+      <w:pPr>
+        <w:spacing w:after="200" w:line="360" w:lineRule="auto"/>
+      </w:pPr>
+      <w:r>
+        <w:t xml:space="preserve">Esaki por yuda nan respondé na un manera ménos negativo i violento. </w:t>
       </w:r>
       <w:r>
         <w:rPr>
           <w:b w:val="1"/>
         </w:rPr>
-        <w:t xml:space="preserve">Take a Pause</w:t>
-      </w:r>
-      <w:r>
-        <w:t xml:space="preserve"> can even be a couple deep breaths!</w:t>
+        <w:t xml:space="preserve">Tuma un Pausa</w:t>
+      </w:r>
+      <w:r>
+        <w:t xml:space="preserve"> por ta asta un par di rosea profundo!</w:t>
       </w:r>
     </w:p>
     <w:p>
@@ -179,15 +179,15 @@
         <w:spacing w:after="200" w:line="360" w:lineRule="auto"/>
       </w:pPr>
       <w:r>
-        <w:t xml:space="preserve">Parents check into the group by sharing how they feel at the beginning of the session. They should describe their emotion, where they feel it in their body, and what thoughts are associated with it. </w:t>
-      </w:r>
-    </w:p>
-    <w:p>
-      <w:pPr>
-        <w:spacing w:after="200" w:line="360" w:lineRule="auto"/>
-      </w:pPr>
-      <w:r>
-        <w:t xml:space="preserve">You can model this: “I feel anxious. I feel it in my shoulders. I am worried about having enough money this month for food,” or “I feel proud. I feel it in my chest. I have almost completed the ParentChat programme!” </w:t>
+        <w:t xml:space="preserve">Mayornan ta chèk den e grupo dor di kompartí kon nan ta sinti na kuminsamentu di e seshon. Nan mester deskribí nan emoshon, unda nan ta sintié den nan kurpa, i ki pensamentunan ta asosiá kuné. </w:t>
+      </w:r>
+    </w:p>
+    <w:p>
+      <w:pPr>
+        <w:spacing w:after="200" w:line="360" w:lineRule="auto"/>
+      </w:pPr>
+      <w:r>
+        <w:t xml:space="preserve">Bo por modelá esaki: “Mi ta sinti mi ansioso. Mi ta sintié den mi skoudernan. Mi ta preokupá pa tin sufisiente sèn e luna aki pa kuminda,” òf “Mi ta sinti mi orguyoso. Mi ta sintié den mi pechu. Mi a kasi kompletá e programa di ParentChat!” </w:t>
       </w:r>
     </w:p>
     <w:p>
@@ -199,7 +199,7 @@
       <w:bookmarkEnd w:id="5"/>
       <w:commentRangeStart w:id="0"/>
       <w:r>
-        <w:t xml:space="preserve">PHYSICAL EXERCISE</w:t>
+        <w:t xml:space="preserve">EHERSISIO FÍSIKO</w:t>
       </w:r>
       <w:commentRangeEnd w:id="0"/>
       <w:r>
@@ -211,24 +211,24 @@
         <w:spacing w:after="200" w:line="360" w:lineRule="auto"/>
       </w:pPr>
       <w:r>
-        <w:t xml:space="preserve">Take the time to review all the different steps of the exercise: stretching, isolations from head-to-toe, and shaking down the body. </w:t>
-      </w:r>
-    </w:p>
-    <w:p>
-      <w:pPr>
-        <w:spacing w:after="200" w:line="360" w:lineRule="auto"/>
-        <w:rPr>
-          <w:i w:val="1"/>
-        </w:rPr>
-      </w:pPr>
-      <w:r>
-        <w:t xml:space="preserve">Remember that the most important thing is to </w:t>
-      </w:r>
-      <w:r>
-        <w:rPr>
-          <w:i w:val="1"/>
-        </w:rPr>
-        <w:t>breathe!!!</w:t>
+        <w:t xml:space="preserve">Tuma e tempu pa revisá tur e diferente pasonan di e ehersisio: strek, isolashon di kabes te pia, i sagudí e kurpa. </w:t>
+      </w:r>
+    </w:p>
+    <w:p>
+      <w:pPr>
+        <w:spacing w:after="200" w:line="360" w:lineRule="auto"/>
+        <w:rPr>
+          <w:i w:val="1"/>
+        </w:rPr>
+      </w:pPr>
+      <w:r>
+        <w:t xml:space="preserve">Kòrda ku e kos di mas importante ta pa </w:t>
+      </w:r>
+      <w:r>
+        <w:rPr>
+          <w:i w:val="1"/>
+        </w:rPr>
+        <w:t xml:space="preserve">hala rosea!!!</w:t>
       </w:r>
     </w:p>
     <w:p>
@@ -249,7 +249,7 @@
       <w:bookmarkStart w:colFirst="0" w:colLast="0" w:name="_1zpvhna" w:id="6"/>
       <w:bookmarkEnd w:id="6"/>
       <w:r>
-        <w:t xml:space="preserve">6.2 | CORE LESSON – PROGRAMME REFLECTION</w:t>
+        <w:t xml:space="preserve">6.2 | LÈS NÚNELE – REFLEKSHON DI PROGRAMA</w:t>
       </w:r>
     </w:p>
     <w:p>
@@ -260,23 +260,23 @@
       <w:bookmarkStart w:colFirst="0" w:colLast="0" w:name="_4jpj0b3" w:id="7"/>
       <w:bookmarkEnd w:id="7"/>
       <w:r>
-        <w:t xml:space="preserve">SILENT REFLECTION</w:t>
-      </w:r>
-    </w:p>
-    <w:p>
-      <w:pPr>
-        <w:spacing w:after="200" w:line="360" w:lineRule="auto"/>
-      </w:pPr>
-      <w:r>
-        <w:t xml:space="preserve">The programme reflection gives participants an opportunity to look back on their experiences, and to notice how they and their relationship with each other may have changed. </w:t>
-      </w:r>
-    </w:p>
-    <w:p>
-      <w:pPr>
-        <w:spacing w:after="200" w:line="360" w:lineRule="auto"/>
-      </w:pPr>
-      <w:r>
-        <w:t xml:space="preserve">Take the participants through a visualization of the entire programme drawing attention to key moments, Parenting Tips, Building Blocks, and experiences that may have arisen:</w:t>
+        <w:t xml:space="preserve">REFLEKSHON SILENSIOSO</w:t>
+      </w:r>
+    </w:p>
+    <w:p>
+      <w:pPr>
+        <w:spacing w:after="200" w:line="360" w:lineRule="auto"/>
+      </w:pPr>
+      <w:r>
+        <w:t xml:space="preserve">E reflekshon di e programa ta duna e partisipantenan un oportunidat pa wak bèk riba nan eksperensianan, i pa nota kon nan i nan relashon ku otro por a kambia. </w:t>
+      </w:r>
+    </w:p>
+    <w:p>
+      <w:pPr>
+        <w:spacing w:after="200" w:line="360" w:lineRule="auto"/>
+      </w:pPr>
+      <w:r>
+        <w:t xml:space="preserve">Hiba e partisipantenan dor di un visualisashon di henter e programa halando atenshon na momentunan klave, Tipnan di Mayor, Blòkinan di Konstrukshon, i eksperensianan ku por a surgi:</w:t>
       </w:r>
     </w:p>
     <w:p>
@@ -291,7 +291,7 @@
       <w:bookmarkStart w:colFirst="0" w:colLast="0" w:name="_2yutaiw" w:id="8"/>
       <w:bookmarkEnd w:id="8"/>
       <w:r>
-        <w:t xml:space="preserve">Ask participants to close their eyes and sit in a comfortable position.</w:t>
+        <w:t xml:space="preserve">Pidi e partisipantenan pa sera nan wowo i sinta den un posishon kómodo.</w:t>
       </w:r>
     </w:p>
     <w:p>
@@ -304,7 +304,7 @@
         <w:ind w:left="720" w:hanging="360"/>
       </w:pPr>
       <w:r>
-        <w:t xml:space="preserve">Ask them to recall what their lives and relationships were like when you visited them at their homes before the programme began.</w:t>
+        <w:t xml:space="preserve">Puntra nan pa kòrda kon nan bida i relashonnan tabata ora bo a bishitá nan na nan kas promé ku e programa a kuminsá.</w:t>
       </w:r>
     </w:p>
     <w:p>
@@ -317,7 +317,7 @@
         <w:ind w:left="720" w:hanging="360"/>
       </w:pPr>
       <w:r>
-        <w:t xml:space="preserve">Guide participants through each session as you describe building the</w:t>
+        <w:t xml:space="preserve">Guia partisipantenan den kada seshon segun ku bo ta deskribí konstrukshon di e</w:t>
       </w:r>
       <w:r>
         <w:rPr>
@@ -326,7 +326,7 @@
         <w:t xml:space="preserve"> </w:t>
       </w:r>
       <w:r>
-        <w:t xml:space="preserve">House of Support:</w:t>
+        <w:t xml:space="preserve">Kas di Sosten:</w:t>
       </w:r>
     </w:p>
     <w:p>
@@ -339,7 +339,7 @@
         <w:ind w:left="1434" w:hanging="357"/>
       </w:pPr>
       <w:r>
-        <w:t xml:space="preserve">Setting Positive, Realistic, and Specific Goals</w:t>
+        <w:t xml:space="preserve">Pone Metanan Positivo, Realístiko i Spesífiko</w:t>
       </w:r>
     </w:p>
     <w:p>
@@ -352,7 +352,7 @@
         <w:ind w:left="1434" w:hanging="357"/>
       </w:pPr>
       <w:r>
-        <w:t xml:space="preserve">Spending One-on-One Time Together</w:t>
+        <w:t xml:space="preserve">Pasando Un-pa-Un Tempu Huntu</w:t>
       </w:r>
     </w:p>
     <w:p>
@@ -365,7 +365,7 @@
         <w:ind w:left="1434" w:hanging="357"/>
       </w:pPr>
       <w:r>
-        <w:t xml:space="preserve">Giving Praise and Positive Instructions</w:t>
+        <w:t xml:space="preserve">Dunando Alabansa i Instrukshonnan Positivo</w:t>
       </w:r>
     </w:p>
     <w:p>
@@ -378,7 +378,7 @@
         <w:ind w:left="1434" w:hanging="357"/>
       </w:pPr>
       <w:r>
-        <w:t xml:space="preserve">Establishing Household Rules and Routines</w:t>
+        <w:t xml:space="preserve">Establesé Reglanan i Rutinanan di Kas</w:t>
       </w:r>
     </w:p>
     <w:p>
@@ -391,7 +391,7 @@
         <w:ind w:left="1434" w:hanging="357"/>
       </w:pPr>
       <w:r>
-        <w:t xml:space="preserve">Using Positive Discipline (Redirect and Consequences)</w:t>
+        <w:t xml:space="preserve">Usando Disiplina Positivo (Redirekshon i Konsekuensianan)</w:t>
       </w:r>
     </w:p>
     <w:p>
@@ -404,7 +404,7 @@
         <w:ind w:left="1434" w:hanging="357"/>
       </w:pPr>
       <w:r>
-        <w:t xml:space="preserve">Solving Problems Together as A Family</w:t>
+        <w:t xml:space="preserve">Solushonando Problemanan Huntu Komo Famia</w:t>
       </w:r>
     </w:p>
     <w:p>
@@ -423,7 +423,7 @@
         <w:ind w:left="720" w:hanging="360"/>
       </w:pPr>
       <w:r>
-        <w:t xml:space="preserve">Ask participants to think about their experiences watching videos, discussing tips during sessions, and practicing skills with each other at home.</w:t>
+        <w:t xml:space="preserve">Pidi e partisipantenan pa pensa riba nan eksperensianan di wak videonan, papia di tepnan durante seshonnan, i praktiká abilidatnan ku otro na kas.</w:t>
       </w:r>
     </w:p>
     <w:p>
@@ -439,7 +439,7 @@
         </w:rPr>
       </w:pPr>
       <w:r>
-        <w:t xml:space="preserve">Ask them to think about whether their goals for themselves and their relationships with their children have been achieved or have changed. </w:t>
+        <w:t xml:space="preserve">Pidi nan pa pensa riba si nan metanan pa nan mes i nan relashonnan ku nan yunan a wòrdu alkansá òf a kambia. </w:t>
       </w:r>
     </w:p>
     <w:p>
@@ -455,7 +455,7 @@
         </w:rPr>
       </w:pPr>
       <w:r>
-        <w:t xml:space="preserve">Ask them to think about how they have changed, how their children have changed, and how their families have changed.</w:t>
+        <w:t xml:space="preserve">Puntra nan pa pensa kon nan a kambia, kon nan yunan a kambia, i kon nan famianan a kambia.</w:t>
       </w:r>
     </w:p>
     <w:p>
@@ -471,7 +471,7 @@
         </w:rPr>
       </w:pPr>
       <w:r>
-        <w:t xml:space="preserve">You might want to ask the following questions:</w:t>
+        <w:t xml:space="preserve">Bo por hasi e siguiente preguntanan:</w:t>
       </w:r>
     </w:p>
     <w:p>
@@ -484,7 +484,7 @@
         <w:ind w:left="1440" w:hanging="360"/>
       </w:pPr>
       <w:r>
-        <w:t xml:space="preserve">How helpful have you found the </w:t>
+        <w:t xml:space="preserve">Kon útil bo a haña e programa </w:t>
       </w:r>
       <w:r>
         <w:fldChar w:fldCharType="begin"/>
@@ -499,7 +499,7 @@
         <w:fldChar w:fldCharType="end"/>
       </w:r>
       <w:r>
-        <w:t xml:space="preserve"> programme? </w:t>
+        <w:t xml:space="preserve"> ? </w:t>
       </w:r>
     </w:p>
     <w:p>
@@ -512,7 +512,7 @@
         <w:ind w:left="1440" w:hanging="360"/>
       </w:pPr>
       <w:r>
-        <w:t xml:space="preserve">How is your relationship with your child different from before you started the programme?</w:t>
+        <w:t xml:space="preserve">Kon bo relashon ku bo yu ta diferente for di promé ku bo a kuminsá ku e programa?</w:t>
       </w:r>
     </w:p>
     <w:p>
@@ -525,7 +525,7 @@
         <w:ind w:left="1440" w:hanging="360"/>
       </w:pPr>
       <w:r>
-        <w:t xml:space="preserve">What are the main skills or things that you learned from the programme? How are these different from the way you related to your child before?</w:t>
+        <w:t xml:space="preserve">Kua ta e abilidatnan òf kosnan prinsipal ku bo a siña for di e programa? Kon esakinan ta diferente for di e manera ku bo tabata relashoná ku bo yu ántes?</w:t>
       </w:r>
     </w:p>
     <w:p>
@@ -538,7 +538,7 @@
         <w:ind w:left="1440" w:hanging="360"/>
       </w:pPr>
       <w:r>
-        <w:t xml:space="preserve">How would these skills help you/your child develop as human beings?</w:t>
+        <w:t xml:space="preserve">Kon e abilidatnan aki lo yuda abo/bo yu desaroyá komo ser humano?</w:t>
       </w:r>
     </w:p>
     <w:p>
@@ -551,7 +551,7 @@
         <w:ind w:left="1440" w:hanging="360"/>
       </w:pPr>
       <w:r>
-        <w:t xml:space="preserve">What do you think are the long-term consequences or benefits of these skills?</w:t>
+        <w:t xml:space="preserve">Kiko bo ta kere ta e konsekuensianan òf benefisionan a largu plaso di e abilidatnan aki?</w:t>
       </w:r>
     </w:p>
     <w:p>
@@ -564,7 +564,7 @@
         <w:ind w:left="1440" w:hanging="360"/>
       </w:pPr>
       <w:r>
-        <w:t xml:space="preserve">Do you see yourself continuing to use them? </w:t>
+        <w:t xml:space="preserve">Bo ta mira bo mes ta sigui usa nan? </w:t>
       </w:r>
     </w:p>
     <w:p>
@@ -577,7 +577,7 @@
         <w:ind w:left="1440" w:hanging="360"/>
       </w:pPr>
       <w:r>
-        <w:t xml:space="preserve">What kind of support do you need to continue using them? </w:t>
+        <w:t xml:space="preserve">Ki tipo di sosten bo mester pa sigui usa nan? </w:t>
       </w:r>
     </w:p>
     <w:p>
@@ -593,7 +593,7 @@
         </w:rPr>
       </w:pPr>
       <w:r>
-        <w:t xml:space="preserve">Ask the participants to open their eyes.</w:t>
+        <w:t xml:space="preserve">Pidi e partisipantenan pa habri nan wowo.</w:t>
       </w:r>
     </w:p>
     <w:p>
@@ -615,15 +615,15 @@
       <w:bookmarkStart w:colFirst="0" w:colLast="0" w:name="_1e03kqp" w:id="10"/>
       <w:bookmarkEnd w:id="10"/>
       <w:r>
-        <w:t xml:space="preserve">ART ACTIVITY</w:t>
-      </w:r>
-    </w:p>
-    <w:p>
-      <w:pPr>
-        <w:spacing w:after="200" w:line="360" w:lineRule="auto"/>
-      </w:pPr>
-      <w:r>
-        <w:t xml:space="preserve">After the reflection, distribute paper and crayons for the art activity. Ask the participants to draw pictures that relate to some of the following questions:</w:t>
+        <w:t xml:space="preserve">AKTIVIDAT DI ARTE</w:t>
+      </w:r>
+    </w:p>
+    <w:p>
+      <w:pPr>
+        <w:spacing w:after="200" w:line="360" w:lineRule="auto"/>
+      </w:pPr>
+      <w:r>
+        <w:t xml:space="preserve">Despues di e refleho, parti papel i krayon pa e aktividat di arte. Pidi e partisipantenan pa traha potrèt ku ta relashoná ku algun di e siguiente preguntanan:</w:t>
       </w:r>
     </w:p>
     <w:p>
@@ -636,7 +636,7 @@
         <w:ind w:left="567" w:hanging="360"/>
       </w:pPr>
       <w:r>
-        <w:t xml:space="preserve">What was their relationship with their child like before the programme?</w:t>
+        <w:t xml:space="preserve">Kon nan relashon ku nan yu tabata promé ku e programa?</w:t>
       </w:r>
     </w:p>
     <w:p>
@@ -649,7 +649,7 @@
         <w:ind w:left="567" w:hanging="360"/>
       </w:pPr>
       <w:r>
-        <w:t xml:space="preserve">How has the relationship changed? How have they changed? Their child? Their family?</w:t>
+        <w:t xml:space="preserve">Kon e relashon a kambia? Kon nan a kambia? Nan yu? Nan famia?</w:t>
       </w:r>
     </w:p>
     <w:p>
@@ -662,23 +662,23 @@
         <w:ind w:left="567" w:hanging="360"/>
       </w:pPr>
       <w:r>
-        <w:t xml:space="preserve">What was the most important/significant thing that they learned? Why was this significant?</w:t>
-      </w:r>
-    </w:p>
-    <w:p>
-      <w:pPr>
-        <w:spacing w:after="200" w:line="360" w:lineRule="auto"/>
-      </w:pPr>
-      <w:r>
-        <w:t xml:space="preserve">Participants share their drawings in pairs and then as a larger group. </w:t>
-      </w:r>
-    </w:p>
-    <w:p>
-      <w:pPr>
-        <w:spacing w:after="200" w:line="360" w:lineRule="auto"/>
-      </w:pPr>
-      <w:r>
-        <w:t xml:space="preserve">After each participant shares, they place their picture in the middle of the circle as if giving an offering to a communal fire within the House of Support.</w:t>
+        <w:t xml:space="preserve">Kiko tabata e kos mas importante/signifikante ku nan a siña? Dikon esaki tabata signifikante?</w:t>
+      </w:r>
+    </w:p>
+    <w:p>
+      <w:pPr>
+        <w:spacing w:after="200" w:line="360" w:lineRule="auto"/>
+      </w:pPr>
+      <w:r>
+        <w:t xml:space="preserve">Partisipantenan ta kompartí nan dibuhonan den pareha i despues komo un grupo mas grandi. </w:t>
+      </w:r>
+    </w:p>
+    <w:p>
+      <w:pPr>
+        <w:spacing w:after="200" w:line="360" w:lineRule="auto"/>
+      </w:pPr>
+      <w:r>
+        <w:t xml:space="preserve">Despues ku kada partisipante kompartí, nan ta pone nan potrèt meimei di e sirkulo komo si fuera nan ta duna un ofrenda na un kandela komun denter di e Kas di Sosten.</w:t>
       </w:r>
     </w:p>
     <w:p>
@@ -693,10 +693,10 @@
         <w:rPr>
           <w:b w:val="1"/>
         </w:rPr>
-        <w:t xml:space="preserve">Please note: </w:t>
-      </w:r>
-      <w:r>
-        <w:t xml:space="preserve">Allow every participant to share but try to keep the sharing brief (1-2 minutes each). You can draw a picture and share too!</w:t>
+        <w:t xml:space="preserve">Tene na kuenta: </w:t>
+      </w:r>
+      <w:r>
+        <w:t xml:space="preserve">Pèrmití kada partisipante pa kompartí pero purba di tene e kompartí kòrtiku (1-2 minüt kada un). Bo por traha un potrèt i kompartí tambe!</w:t>
       </w:r>
     </w:p>
     <w:p>
@@ -728,15 +728,15 @@
       <w:bookmarkStart w:colFirst="0" w:colLast="0" w:name="_3xzr3ei" w:id="12"/>
       <w:bookmarkEnd w:id="12"/>
       <w:r>
-        <w:t xml:space="preserve">6.3.| CORE LESSON – MOVING ON</w:t>
-      </w:r>
-    </w:p>
-    <w:p>
-      <w:pPr>
-        <w:spacing w:after="200" w:line="360" w:lineRule="auto"/>
-      </w:pPr>
-      <w:r>
-        <w:t xml:space="preserve">At this point in the session, the focus shifts to the future. The programme ending can be a very emotional time for participants. Many may feel anxiety about the next chapter in their lives. It is important to provide families with some support and encouragement. </w:t>
+        <w:t xml:space="preserve">6.3.| LÈS NÚNELE – SIGUI</w:t>
+      </w:r>
+    </w:p>
+    <w:p>
+      <w:pPr>
+        <w:spacing w:after="200" w:line="360" w:lineRule="auto"/>
+      </w:pPr>
+      <w:r>
+        <w:t xml:space="preserve">Na e punto aki den e seshon, e enfoke ta kambia pa futuro. E final di e programa por ta un momentu hopi emoshonal pa e partisipantenan. Hopi por sinti ansiedat tokante e siguiente kapítulo di nan bida. Ta importante pa duna famianan algun sosten i enkurashamentu. </w:t>
       </w:r>
     </w:p>
     <w:p>
@@ -746,26 +746,26 @@
       <w:bookmarkStart w:colFirst="0" w:colLast="0" w:name="_2d51dmb" w:id="13"/>
       <w:bookmarkEnd w:id="13"/>
       <w:r>
-        <w:t xml:space="preserve">The next activities help families identify ways of continuing to support one another. </w:t>
-      </w:r>
-    </w:p>
-    <w:p>
-      <w:pPr>
-        <w:spacing w:after="200" w:line="360" w:lineRule="auto"/>
-        <w:rPr>
-          <w:i w:val="1"/>
-        </w:rPr>
-      </w:pPr>
-      <w:r>
-        <w:t xml:space="preserve">“Stone Soup” is a story about community building that is shared with the families to help them take ownership of their own skills, knowledge, and each other! </w:t>
-      </w:r>
-    </w:p>
-    <w:p>
-      <w:pPr>
-        <w:spacing w:after="200" w:line="360" w:lineRule="auto"/>
-      </w:pPr>
-      <w:r>
-        <w:t xml:space="preserve">Depending on how much time is available and whether there is a separate celebration planned, you may want to tell this story during the community celebration.</w:t>
+        <w:t xml:space="preserve">E siguiente aktividatnan ta yuda famianan identifiká maneranan pa sigui sostené otro. </w:t>
+      </w:r>
+    </w:p>
+    <w:p>
+      <w:pPr>
+        <w:spacing w:after="200" w:line="360" w:lineRule="auto"/>
+        <w:rPr>
+          <w:i w:val="1"/>
+        </w:rPr>
+      </w:pPr>
+      <w:r>
+        <w:t xml:space="preserve">“Stone Soup” ta un historia tokante edifisio di komunidat ku ta wòrdu kompartí ku e famianan pa yuda nan tuma propiedat di nan mes abilidatnan, konosementu i di otro! </w:t>
+      </w:r>
+    </w:p>
+    <w:p>
+      <w:pPr>
+        <w:spacing w:after="200" w:line="360" w:lineRule="auto"/>
+      </w:pPr>
+      <w:r>
+        <w:t xml:space="preserve">Dependiendo di kuantu tempu tin disponibel i si tin un selebrashon separá planiá, bo por konta e historia aki durante e selebrashon di komunidat.</w:t>
       </w:r>
     </w:p>
     <w:p>
@@ -775,7 +775,7 @@
       <w:bookmarkStart w:colFirst="0" w:colLast="0" w:name="_sabnu4" w:id="14"/>
       <w:bookmarkEnd w:id="14"/>
       <w:r>
-        <w:t xml:space="preserve">STORY – STONE SOUP </w:t>
+        <w:t xml:space="preserve">STORIA – SOPI DI PIEDRA </w:t>
       </w:r>
     </w:p>
     <w:p>
@@ -787,7 +787,7 @@
         <w:pStyle w:val="P68B1DB1-Normal1"/>
       </w:pPr>
       <w:r>
-        <w:t xml:space="preserve">(traditional tale as narrated by Jamie McLaren Lachman)</w:t>
+        <w:t xml:space="preserve">(kuento tradishonal manera nará pa Jamie McLaren Lachman)</w:t>
       </w:r>
     </w:p>
     <w:tbl>
@@ -829,7 +829,7 @@
               </w:rPr>
             </w:pPr>
             <w:r>
-              <w:t xml:space="preserve">There was once a beautiful village. The people of this village were always happy because they never needed anything. They had livestock, fruits, and vegetables, as theirs was a very fertile village. They never knew suffering. </w:t>
+              <w:t xml:space="preserve">Un tempu tabatin un pueblo bunita. E hendenan di e pueblo aki semper tabata kontentu pasobra nunka nan no tabatin mester di nada. Nan tabatin bestia, fruta i bèrdura, ya ku esun di nan tabata un pueblo hopi fértil. Nunka nan no a konosé sufrimentu. </w:t>
             </w:r>
           </w:p>
           <w:p>
@@ -843,7 +843,7 @@
               </w:rPr>
             </w:pPr>
             <w:r>
-              <w:t xml:space="preserve">However, after some time there was drought. There was no more rain and their livestock was dying. Times became difficult because now there was hunger in the village. The people stopped talking to each other because everyone was focusing on their own problems. </w:t>
+              <w:t xml:space="preserve">Sinembargo, despues di algun tempu tabatin sekura. No tabatin áwaseru mas i nan bestianan tabata muri. Tempu a bira difísil pasobra awor tabatin hamber den e pueblo. E hendenan a stòp di papia ku otro pasobra tur hende tabata enfoká riba nan mes problemanan. </w:t>
             </w:r>
           </w:p>
           <w:p>
@@ -857,7 +857,7 @@
               </w:rPr>
             </w:pPr>
             <w:r>
-              <w:t xml:space="preserve">One day an old woman came to this village carrying a big black pot on her head and a small brown bag. When she arrived in the middle of the village, she placed the big black pot on the ground and sat next to it to take a rest. No one saw this woman, except a little boy who was out playing that day. </w:t>
+              <w:t xml:space="preserve">Un dia un señora bieu a bin e pueblo aki kargando un wea grandi pretu riba su kabes i un saku chikitu maron. Ora ela yega meimei di e pueblo, ela pone e wea grandi pretu riba suela i a sinta banda di dje pa tuma un sosiegu. Niun hende no a mira e muhé aki, ku eksepshon di un mucha hòmber chikitu ku tabata hunga e dia ei. </w:t>
             </w:r>
           </w:p>
           <w:p>
@@ -871,7 +871,7 @@
               </w:rPr>
             </w:pPr>
             <w:r>
-              <w:t xml:space="preserve">When the boy saw this old woman, he asked her "What are you doing with that big black pot?" </w:t>
+              <w:t xml:space="preserve">Ora e mucha hòmber a mira e señora bieu aki, el a puntr’é “Kiko bo ta hasiendo ku e wea pretu grandi ei?” </w:t>
             </w:r>
           </w:p>
           <w:p>
@@ -885,7 +885,7 @@
               </w:rPr>
             </w:pPr>
             <w:r>
-              <w:t xml:space="preserve">"I am going to make some Stone Soup!" answered the old woman. This confused the boy. Who ever heard of such a thing as Stone Soup? </w:t>
+              <w:t xml:space="preserve">“Mi ta bai traha un tiki Sòpi di Piedra!” e anciana a contesta. Esaki a konfundí e mucha hòmber. Ken a yega di tende di un kos manera Sopi di Piedra? </w:t>
             </w:r>
           </w:p>
           <w:p>
@@ -899,7 +899,7 @@
               </w:rPr>
             </w:pPr>
             <w:r>
-              <w:t xml:space="preserve">Because he was a curious boy and always full of questions, he asked, "Can I please help you?" </w:t>
+              <w:t xml:space="preserve">Komo ku e tabata un mucha hòmber kurioso i semper yen di pregunta, el a puntra: “Mi por yuda bo por fabor?” </w:t>
             </w:r>
           </w:p>
           <w:p>
@@ -913,7 +913,7 @@
               </w:rPr>
             </w:pPr>
             <w:r>
-              <w:t xml:space="preserve">The old woman was very happy when he asked to help. "Of course, you can! Go and get some water and collect some wood, my child," she said. </w:t>
+              <w:t xml:space="preserve">E anciana tabata masha contento ora cu el a pidi pa yude. “Naturalmente, bo por! Bai buska un tiki awa i rekohé un tiki palu, mi yu,” ela bisa. </w:t>
             </w:r>
           </w:p>
           <w:p>
@@ -927,7 +927,7 @@
               </w:rPr>
             </w:pPr>
             <w:r>
-              <w:t xml:space="preserve">So, the boy collected some wood in the nearby forest. As the old woman was busy making the fire, he went down to the river to fetch some water.  </w:t>
+              <w:t xml:space="preserve">Pues, e mucha hòmber a rekohé algun palu den e mondi den serkania. Komo ku e señora bieu tabata bezig ta sende e kandela, el a baha bai na e riu pa buska un tiki awa.  </w:t>
             </w:r>
           </w:p>
           <w:p>
@@ -941,7 +941,7 @@
               </w:rPr>
             </w:pPr>
             <w:r>
-              <w:t xml:space="preserve">By the time the boy returned with water, the old woman had a large, warm fire burning. </w:t>
+              <w:t xml:space="preserve">Pa ora e mucha hòmber a regresá ku awa, e señora bieu tabatin un kandela grandi i kayente ta sendé. </w:t>
             </w:r>
           </w:p>
           <w:p>
@@ -955,7 +955,7 @@
               </w:rPr>
             </w:pPr>
             <w:r>
-              <w:t xml:space="preserve">She placed the big black pot on the fire and poured in the water. She then opened her small brown bag and took out a shiny, round white stone. She placed it in the big black pot and began to stir, humming an old cooking song.</w:t>
+              <w:t xml:space="preserve">El’a pone e wea grandi pretu riba kandela i a basha e awa aden. Despues ela habri su tas chikitu maron i a saka un piedra blanku rondo i briante. El’a pone den e wea grandi pretu i a kuminsá stèr, kantando un kantika bieu di kushinamentu.</w:t>
             </w:r>
           </w:p>
           <w:p>
@@ -969,7 +969,7 @@
               </w:rPr>
             </w:pPr>
             <w:r>
-              <w:t xml:space="preserve">Soon, the water began to boil. The old woman licked her lips and said to the boy, “Mmmmm…this is going to be a delicious pot of Stone Soup.”</w:t>
+              <w:t xml:space="preserve">Pronto, e awa a kuminsá herebé. E señora bieu a leki su lipnan i a bisa e mucha hòmber, “Mmmmm…esaki ta bai ta un dushi wea di Sòpi di Piedra.”</w:t>
             </w:r>
           </w:p>
           <w:p>
@@ -983,7 +983,7 @@
               </w:rPr>
             </w:pPr>
             <w:r>
-              <w:t xml:space="preserve">It wasn’t long when the others began to notice the fire burning in the middle of the village. One by one, they left their homes to see what was happening. </w:t>
+              <w:t xml:space="preserve">No a tarda muchu ku e otronan a kuminsá nota e kandela ta kima meimei di e pueblo. Un pa un, nan a bandoná nan kas pa wak kiko tabata pasando. </w:t>
             </w:r>
           </w:p>
           <w:p>
@@ -997,7 +997,7 @@
               </w:rPr>
             </w:pPr>
             <w:r>
-              <w:t xml:space="preserve">"What is going on here?" asked one man. The boy answered, "She is cooking Stone Soup!" </w:t>
+              <w:t xml:space="preserve">“Kiko ta pasando aki?” un hòmber a puntra. E mucha hòmber a kontestá: “E ta kushiná Sopi di Piedra!” </w:t>
             </w:r>
           </w:p>
           <w:p>
@@ -1011,7 +1011,7 @@
               </w:rPr>
             </w:pPr>
             <w:r>
-              <w:t xml:space="preserve">Those who were there exchanged looks as if they had never heard of such a thing. Stone Soup?</w:t>
+              <w:t xml:space="preserve">Esnan ku tabata einan a interkambiá mirada komo si fuera nunka nan no a yega di tende di algu asina. Sòpi di Piedra?</w:t>
             </w:r>
           </w:p>
           <w:p>
@@ -1025,7 +1025,7 @@
               </w:rPr>
             </w:pPr>
             <w:r>
-              <w:t xml:space="preserve">The news spread fast and throughout the village. All the villagers left their homes to see this crazy old woman and her Stone Soup with their own eyes. As the people were arriving, the old woman continued to stir the pot while humming. </w:t>
+              <w:t xml:space="preserve">E notisia a plama lihé i den henter e pueblo. Tur e habitantenan di e pueblo a sali for di nan cas pa mira e anciana loco aki y su Sopi di Piedra cu nan mesun wowo. Segun ku e hendenan tabata yegando, e señora bieu a sigui stir e wea miéntras e tabata zundra. </w:t>
             </w:r>
           </w:p>
           <w:p>
@@ -1039,7 +1039,7 @@
               </w:rPr>
             </w:pPr>
             <w:r>
-              <w:t xml:space="preserve">When she noticed that that there were many people gathered, she stopped stirring and tasted the watery soup. "Mmmmmmm… This is going to be the most delicious soup. It is just missing something. If only there were some onions…” </w:t>
+              <w:t xml:space="preserve">Ora ela nota ku tabatin hopi hende reuní, ela stòp di stir i a purba e sòpi ku awa. “Mmmmmmm… Esaki ta bai ta e sòpi di mas dushi. E ta djis faltando algu. Si solamente tabatin algun siboyo…” </w:t>
             </w:r>
           </w:p>
           <w:p>
@@ -1053,7 +1053,7 @@
               </w:rPr>
             </w:pPr>
             <w:r>
-              <w:t xml:space="preserve">One woman had a few old onions that she had been saving. They were small and wrinkly but still good to eat. “I have some onions,” she offered. She fetched them from her home, chopped them up, and added them to the big black bubbling pot.</w:t>
+              <w:t xml:space="preserve">Un señora tabatin algun siboyo bieu ku e tabata warda. Nan tabata chikitu i krul pero tòg bon pa kome. “Mi tin algun siboyo,” ela ofresé. El’a buska nan for di su kas, kòrta nan i a agregá nan na e wea grandi pretu ku ta bula.</w:t>
             </w:r>
           </w:p>
           <w:p>
@@ -1067,7 +1067,7 @@
               </w:rPr>
             </w:pPr>
             <w:r>
-              <w:t xml:space="preserve">After a little while longer, the old woman tasted the soup again. “Yes, this soup is going to be so good. But it is missing something…. If only there were some more….”</w:t>
+              <w:t xml:space="preserve">Despues di un rato mas, e anciana a purba e sopi atrobe. “Si, e sòpi aki ta bai ta asina bon. Pero e ta faltando algu…. Si solamente tabatin algun mas….”</w:t>
             </w:r>
           </w:p>
           <w:p>
@@ -1081,7 +1081,7 @@
               </w:rPr>
             </w:pPr>
             <w:r>
-              <w:t xml:space="preserve">“Vegetables!” said a voice from the crowd, “It needs more vegetables. I have some spinach. It’s not much but you can use it.” Another person brought a couple of old potatoes. Someone else had a cabbage. Another garlic. Carrots. A pumpkin. Salt. An old scrawny chicken. Some chillies. Spices.</w:t>
+              <w:t xml:space="preserve">"Bèrduranan!" un bos for di e multitut a bisa, “E mester di mas bèrdura. Mi tin un tiki spinazie. E no ta muchu pero bo por us’é.” Un otro persona a trece un par di batata bieu. Un otro hende tabatin un kol. Un otro garlic. Wortel. Un pampuna. Salu. Un galiña bieu i slank. Algun chili. Spesia.</w:t>
             </w:r>
           </w:p>
           <w:p>
@@ -1097,7 +1097,7 @@
               <w:pStyle w:val="P68B1DB1-Normal1"/>
             </w:pPr>
             <w:r>
-              <w:t xml:space="preserve">[At this point, the storyteller can ask people for suggestions what to put in the soup]</w:t>
+              <w:t xml:space="preserve">[Na e punto aki, e kontadó di kuenta por pidi hende sugerensia kiko pa hinka den e sòpi].</w:t>
             </w:r>
           </w:p>
           <w:p>
@@ -1111,7 +1111,7 @@
               </w:rPr>
             </w:pPr>
             <w:r>
-              <w:t xml:space="preserve">The smell of the soup filled the village. It reminded people of the old days. They began to talk to each other, exchanging stories and news, even jokes. Laughter was heard again for the first time in many years. </w:t>
+              <w:t xml:space="preserve">E holó di e sòpi a yena e pueblo. E tabata kòrda hende di e tempu di ántes. Nan a kuminsá papia ku otro, interkambiando kuenta i notisia, asta chiste. A bolbe tende harimentu pa promé biaha den hopi aña. </w:t>
             </w:r>
           </w:p>
           <w:p>
@@ -1125,7 +1125,7 @@
               </w:rPr>
             </w:pPr>
             <w:r>
-              <w:t xml:space="preserve">At last, the old woman stopped stirring. She tasted the soup and declared with a twinkle in her eye, “This Stone Soup is nearly ready. And so much to eat. I wonder if you will help me finish it please.”</w:t>
+              <w:t xml:space="preserve">Porfin, e señora bieu a stòp di move. El’a purba e sòpi i a deklará ku un briyo den su wowo, “E Sòpi di Piedra aki ta kasi kla. I asina tantu pa kome. Mi ta puntra mi mes si bo por yuda mi kaba kuné por fabor.”</w:t>
             </w:r>
           </w:p>
           <w:p>
@@ -1139,7 +1139,7 @@
               </w:rPr>
             </w:pPr>
             <w:r>
-              <w:t xml:space="preserve">Everyone went back to his or her homes and brought bowls and spoons. Even though there were so many people, there was just enough for each person. They ate the soup until they were all full. And it was the most delicious Stone Soup they had ever tasted.</w:t>
+              <w:t xml:space="preserve">Tur hende a bai bèk na nan kas i a trese bòl i kuchara. Aunke tabatin asina tantu hende, tabatin djis sufisiente pa kada persona. Nan a kome e sòpi te ora nan tur a yena. I e tabata e Sòpi di Piedra di mas dushi ku nan a yega di purba.</w:t>
             </w:r>
           </w:p>
           <w:p>
@@ -1153,7 +1153,7 @@
               </w:rPr>
             </w:pPr>
             <w:r>
-              <w:t xml:space="preserve">When they were done, the villagers brought out their drums and other musical instruments and began to sing songs and dance. They sang and danced until dusk. Then, the villages thanked the woman and returned to their homes chatting with each other. Once again, there was the sound of laughter and song in the air that evening. </w:t>
+              <w:t xml:space="preserve">Ora nan a kaba, e habitantenan di e pueblo a saka nan tambú i otro instrumentonan musikal i a kuminsá kanta kantika i baila. Nan a kanta i baila te mardugá. Despues, e pueblonan a gradisí e muhé i a regresá nan kas kòmbersá ku otro. Un biaha mas, tabatin e zonido di harimentu i kantika den laira e anochi ei. </w:t>
             </w:r>
           </w:p>
           <w:p>
@@ -1167,7 +1167,7 @@
               </w:rPr>
             </w:pPr>
             <w:r>
-              <w:t xml:space="preserve">As the evening stars began to shine, the old woman was left alone in the middle of the village. She gathered the white stone in her small brown bag and placed her big black pot on her head. Without a word of farewell, she slowly began to walk down the windy road that led out of the village. </w:t>
+              <w:t xml:space="preserve">Segun ku e streanan di anochi a kuminsá bria, e señora bieu a keda su so meimei di e pueblo. El’a rekohé e piedra blanku den su saku chikitu maron i a pone su wea grandi pretu riba su kabes. Sin bisa un palabra di despedida, ela kuminsá kana pokopoko riba e kaminda ku bientu ku tabata hiba pafó di e pueblo. </w:t>
             </w:r>
           </w:p>
           <w:p>
@@ -1181,7 +1181,7 @@
               </w:rPr>
             </w:pPr>
             <w:r>
-              <w:t xml:space="preserve">Before she could leave, the boy saw her and ran to her. "Why are you leaving?" he asked.</w:t>
+              <w:t xml:space="preserve">Promé ku e por a bai, e mucha hòmber a mir’é i a kore bai serka dje. “Dikon bo ta bai?” el a puntra.</w:t>
             </w:r>
           </w:p>
           <w:p>
@@ -1195,7 +1195,7 @@
               </w:rPr>
             </w:pPr>
             <w:r>
-              <w:t xml:space="preserve">“My work here is done,” the old woman replied. “But we need someone like you to help us,” said the boy.</w:t>
+              <w:t xml:space="preserve">“Mi trabou aki ta kla,” e señora bieu a kontestá. “Pero nos mester di un hende manera abo pa yuda nos,” e mucha hòmber a bisa.</w:t>
             </w:r>
           </w:p>
           <w:p>
@@ -1209,7 +1209,7 @@
               </w:rPr>
             </w:pPr>
             <w:r>
-              <w:t xml:space="preserve">She reached into her small brown bag and handed the boy the white stone. “You have all the ingredients that you need to make Stone Soup.” Then she slowly walked down the road. The boy watched and waved until he couldn’t see her any longer. </w:t>
+              <w:t xml:space="preserve">El’a hinka man den su tas chikitu maron i a entregá e mucha hòmber e piedra blanku. “Bo tin tur e ingredientenan ku bo mester pa traha Sopi di Piedra.” Despues ela kana pokopoko riba kaminda. E mucha hòmber a wak i a zwaai te ora e no por a mir’é mas. </w:t>
             </w:r>
           </w:p>
           <w:p>
@@ -1223,7 +1223,7 @@
               </w:rPr>
             </w:pPr>
             <w:r>
-              <w:t xml:space="preserve">The villagers never saw that woman again. But life in the village continued to thrive – in the best of times and the worst of times they never lost their connection to each other again as they continued to make the most delicious Stone Soup. </w:t>
+              <w:t xml:space="preserve">E habitantenan di e pueblo nunka mas a mira e muhé ei. Pero bida den e pueblo a sigui prosperá – den e mihó di tempu i e pió di tempu nan no a pèrdè nan konekshon ku otro nunka mas segun ku nan a sigui traha e Sopi di Piedra di mas dushi. </w:t>
             </w:r>
           </w:p>
           <w:p>
@@ -1239,7 +1239,7 @@
               <w:pStyle w:val="P68B1DB1-Normal1"/>
             </w:pPr>
             <w:r>
-              <w:t xml:space="preserve">The end.</w:t>
+              <w:t xml:space="preserve">E fin.</w:t>
             </w:r>
           </w:p>
         </w:tc>
@@ -1277,15 +1277,15 @@
       <w:bookmarkStart w:colFirst="0" w:colLast="0" w:name="_1rf9gpq" w:id="16"/>
       <w:bookmarkEnd w:id="16"/>
       <w:r>
-        <w:t xml:space="preserve">DISCUSSION – KEEPING THE MOMENTUM GOING </w:t>
-      </w:r>
-    </w:p>
-    <w:p>
-      <w:pPr>
-        <w:spacing w:after="200" w:line="360" w:lineRule="auto"/>
-      </w:pPr>
-      <w:r>
-        <w:t xml:space="preserve">Lead a discussion to help participants to identify specific ways in which they can continue to support each other. Useful questions to help prompt discussion may include:</w:t>
+        <w:t xml:space="preserve">DISKUSHON – MANTENE E MOMENTO </w:t>
+      </w:r>
+    </w:p>
+    <w:p>
+      <w:pPr>
+        <w:spacing w:after="200" w:line="360" w:lineRule="auto"/>
+      </w:pPr>
+      <w:r>
+        <w:t xml:space="preserve">Hiba un diskushon pa yuda partisipantenan identifiká maneranan spesífiko den kua nan por sigui sostené otro. Preguntanan útil pa yuda kuminsá un diskushon por inkluí:</w:t>
       </w:r>
     </w:p>
     <w:p>
@@ -1301,7 +1301,7 @@
         </w:rPr>
       </w:pPr>
       <w:r>
-        <w:t xml:space="preserve">What are some of the ingredients that we have in our community to continue supporting us as families?</w:t>
+        <w:t xml:space="preserve">Kua ta algun di e ingredientenan ku nos tin den nos komunidat pa sigui sostené nos komo famia?</w:t>
       </w:r>
     </w:p>
     <w:p>
@@ -1317,23 +1317,23 @@
         </w:rPr>
       </w:pPr>
       <w:r>
-        <w:t xml:space="preserve">In what ways can we continue to support our children’s development and our lives after the programme?</w:t>
-      </w:r>
-    </w:p>
-    <w:p>
-      <w:pPr>
-        <w:spacing w:after="200" w:line="360" w:lineRule="auto"/>
-      </w:pPr>
-      <w:r>
-        <w:t xml:space="preserve">You can suggest that someone takes the responsibility for getting the group together if participants suggest staying in contact or continuing to meet regularly. </w:t>
-      </w:r>
-    </w:p>
-    <w:p>
-      <w:pPr>
-        <w:spacing w:after="200" w:line="360" w:lineRule="auto"/>
-      </w:pPr>
-      <w:r>
-        <w:t xml:space="preserve">For peer support groups, it is important to identify the following:</w:t>
+        <w:t xml:space="preserve">Den ki maneranan nos por sigui sostené desaroyo di nos yunan i nos bida despues di e programa?</w:t>
+      </w:r>
+    </w:p>
+    <w:p>
+      <w:pPr>
+        <w:spacing w:after="200" w:line="360" w:lineRule="auto"/>
+      </w:pPr>
+      <w:r>
+        <w:t xml:space="preserve">Bo por sugerí ku un hende ta tuma e responsabilidat pa pone e grupo huntu si e partisipantenan ta sugerí pa keda den kontakto òf sigui topa regularmente. </w:t>
+      </w:r>
+    </w:p>
+    <w:p>
+      <w:pPr>
+        <w:spacing w:after="200" w:line="360" w:lineRule="auto"/>
+      </w:pPr>
+      <w:r>
+        <w:t xml:space="preserve">Pa gruponan di sosten di pareunan, ta importante pa identifiká lo siguiente:</w:t>
       </w:r>
     </w:p>
     <w:p>
@@ -1346,7 +1346,7 @@
         <w:ind w:left="714" w:hanging="357"/>
       </w:pPr>
       <w:r>
-        <w:t xml:space="preserve">Person (or people) responsible for organizing the support groups</w:t>
+        <w:t xml:space="preserve">Persona (òf personanan) responsabel pa organisá e gruponan di sosten</w:t>
       </w:r>
     </w:p>
     <w:p>
@@ -1359,7 +1359,7 @@
         <w:ind w:left="714" w:hanging="357"/>
       </w:pPr>
       <w:r>
-        <w:t xml:space="preserve">Decision about how to meet: Online? In person? If so, where and when can families meet?</w:t>
+        <w:t xml:space="preserve">Desishon tokante kon pa topa: Online? En persona? Si ta asina, unda i ki ora famianan por reuní?</w:t>
       </w:r>
     </w:p>
     <w:p>
@@ -1372,7 +1372,7 @@
         <w:ind w:left="720" w:hanging="360"/>
       </w:pPr>
       <w:r>
-        <w:t xml:space="preserve">Can help be provided by an organisation?</w:t>
+        <w:t xml:space="preserve">Un organisashon por duna yudansa?</w:t>
       </w:r>
     </w:p>
     <w:p>
@@ -1383,7 +1383,7 @@
       <w:bookmarkStart w:colFirst="0" w:colLast="0" w:name="_4bewzdj" w:id="17"/>
       <w:bookmarkEnd w:id="17"/>
       <w:r>
-        <w:t xml:space="preserve">REVIEW – TIPS FOR CONTINUING SUPPORT:</w:t>
+        <w:t xml:space="preserve">REVISHON – TIPS PA KONTINUA SOSTEN:</w:t>
       </w:r>
     </w:p>
     <w:p>
@@ -1396,7 +1396,7 @@
         <w:ind w:left="720" w:hanging="360"/>
       </w:pPr>
       <w:r>
-        <w:t xml:space="preserve">Keep practicing all the Parenting Tips that you used </w:t>
+        <w:t xml:space="preserve">Sigui praktiká tur e Tipnan di Parenting ku bo a usa </w:t>
       </w:r>
     </w:p>
     <w:p>
@@ -1409,7 +1409,7 @@
         <w:ind w:left="720" w:hanging="360"/>
       </w:pPr>
       <w:r>
-        <w:t xml:space="preserve">There may be other families who have done the </w:t>
+        <w:t xml:space="preserve">Por tin otro famianan ku a hasi e programa di </w:t>
       </w:r>
       <w:r>
         <w:fldChar w:fldCharType="begin"/>
@@ -1424,7 +1424,7 @@
         <w:fldChar w:fldCharType="end"/>
       </w:r>
       <w:r>
-        <w:t xml:space="preserve"> programme in your neighbourhood. Start your own Parent Support Group!</w:t>
+        <w:t xml:space="preserve"> den bo bario. Kuminsá bo mes Grupo di Sosten pa Mayor!</w:t>
       </w:r>
     </w:p>
     <w:p>
@@ -1443,7 +1443,7 @@
       <w:bookmarkStart w:colFirst="0" w:colLast="0" w:name="_2qk79lc" w:id="18"/>
       <w:bookmarkEnd w:id="18"/>
       <w:r>
-        <w:t xml:space="preserve">Learn what services and support you can get in your community.</w:t>
+        <w:t xml:space="preserve">Siña ki servisio i sosten bo por haña den bo komunidat.</w:t>
       </w:r>
     </w:p>
     <w:p>
@@ -1475,7 +1475,7 @@
       <w:bookmarkStart w:colFirst="0" w:colLast="0" w:name="_29ou7aw9yll7" w:id="20"/>
       <w:bookmarkEnd w:id="20"/>
       <w:r>
-        <w:t xml:space="preserve">6.4 | CLOSING </w:t>
+        <w:t xml:space="preserve">6.4 | SERA </w:t>
       </w:r>
     </w:p>
     <w:p>
@@ -1486,7 +1486,7 @@
       <w:bookmarkStart w:colFirst="0" w:colLast="0" w:name="_stu5t2t2bljs" w:id="21"/>
       <w:bookmarkEnd w:id="21"/>
       <w:r>
-        <w:t xml:space="preserve">LOVING KINDNESS EXERCISE</w:t>
+        <w:t xml:space="preserve">EHERSISIO DI BONDAD AMOROSO</w:t>
       </w:r>
     </w:p>
     <w:p>
@@ -1494,7 +1494,7 @@
         <w:spacing w:after="180" w:line="360" w:lineRule="auto"/>
       </w:pPr>
       <w:r>
-        <w:t xml:space="preserve">Participants learn one last stress reduction activity – a Loving Kindness exercise. </w:t>
+        <w:t xml:space="preserve">Partisipantenan ta siña un último aktividat di redukshon di strès – un ehersisio di Bondat Amoroso. </w:t>
       </w:r>
     </w:p>
     <w:p>
@@ -1502,7 +1502,7 @@
         <w:spacing w:after="180" w:line="360" w:lineRule="auto"/>
       </w:pPr>
       <w:r>
-        <w:t xml:space="preserve">This activity helps participants connect with a sense of loving-kindness towards themselves and their children and families. It brings closure to the culminating activity while reconnecting participants to a sense of wellbeing and calmness after all the excitement and anticipation for the closing.</w:t>
+        <w:t xml:space="preserve">E aktividat aki ta yuda partisipantenan konektá ku un sentido di bondat amoroso pa ku nan mes i nan yunan i famianan. E ta trese klousura na e aktividat kulminante miéntras ta rekonektá partisipantenan na un sentido di bienestar i trankilidat despues di tur e emoshon i antisipashon pa e klousura.</w:t>
       </w:r>
     </w:p>
     <w:p>
@@ -1514,7 +1514,7 @@
         <w:pStyle w:val="P68B1DB1-Normal2"/>
       </w:pPr>
       <w:r>
-        <w:t xml:space="preserve">Suggestions for leading the Loving Kindness activity:</w:t>
+        <w:t xml:space="preserve">Sugerensia pa dirigí e aktividat di Bondat Amoroso:</w:t>
       </w:r>
     </w:p>
     <w:p>
@@ -1526,7 +1526,7 @@
         <w:pStyle w:val="P68B1DB1-Normal1"/>
       </w:pPr>
       <w:r>
-        <w:t xml:space="preserve">NOTE: Use the below text as a guide to leading the</w:t>
+        <w:t xml:space="preserve">NOTA: Usa e teksto aki bou komo un guia pa dirigí e aktividat</w:t>
       </w:r>
       <w:r>
         <w:rPr>
@@ -1535,7 +1535,7 @@
         <w:t xml:space="preserve"> </w:t>
       </w:r>
       <w:r>
-        <w:t xml:space="preserve">activity. </w:t>
+        <w:t xml:space="preserve">. </w:t>
       </w:r>
     </w:p>
     <w:p>
@@ -1547,16 +1547,16 @@
         <w:pStyle w:val="P68B1DB1-Normal1"/>
       </w:pPr>
       <w:r>
-        <w:t xml:space="preserve">Just like </w:t>
+        <w:t xml:space="preserve">Meskos ku </w:t>
       </w:r>
       <w:r>
         <w:rPr>
           <w:b w:val="1"/>
         </w:rPr>
-        <w:t xml:space="preserve">Taking a Pause, </w:t>
-      </w:r>
-      <w:r>
-        <w:t xml:space="preserve">you can pause for about 5 seconds at each [Pause] in the text. It is helpful to follow your own instructions during the pause.</w:t>
+        <w:t xml:space="preserve">Tumando un Pausa, </w:t>
+      </w:r>
+      <w:r>
+        <w:t xml:space="preserve">bo por pausa pa mas o ménos 5 sekònde na kada [Pausa] den e teksto. Ta útil pa sigui bo mes instrukshonnan durante e pausa.</w:t>
       </w:r>
     </w:p>
     <w:p>
@@ -1568,7 +1568,7 @@
         <w:pStyle w:val="P68B1DB1-Normal2"/>
       </w:pPr>
       <w:r>
-        <w:t xml:space="preserve">Step 1: Preparation</w:t>
+        <w:t xml:space="preserve">Stap 1: Preparashon</w:t>
       </w:r>
     </w:p>
     <w:p>
@@ -1576,7 +1576,7 @@
         <w:spacing w:after="180" w:line="360" w:lineRule="auto"/>
       </w:pPr>
       <w:r>
-        <w:t xml:space="preserve">Sometimes when we are experiencing stress, feeling alone, or just needing support, it can be helpful to send thoughts of loving kindness to ourselves. </w:t>
+        <w:t xml:space="preserve">Tin bia ora nos ta eksperensiando strès, sinti nos so, òf djis mester di sosten, e por ta útil pa manda pensamentunan di bondat amoroso pa nos mes. </w:t>
       </w:r>
     </w:p>
     <w:p>
@@ -1584,13 +1584,13 @@
         <w:spacing w:after="180" w:line="360" w:lineRule="auto"/>
       </w:pPr>
       <w:r>
-        <w:t xml:space="preserve">This exercise helps us to become more grounded and present – which increases wellbeing and balance – helping us to manage stress, illness, and difficulty. [</w:t>
-      </w:r>
-      <w:r>
-        <w:rPr>
-          <w:i w:val="1"/>
-        </w:rPr>
-        <w:t xml:space="preserve">Pause </w:t>
+        <w:t xml:space="preserve">E ehersisio aki ta yuda nos bira mas ankrá i presente – loke ta oumentá bienestar i balansa – yudando nos manehá strès, malesa i difikultat. [</w:t>
+      </w:r>
+      <w:r>
+        <w:rPr>
+          <w:i w:val="1"/>
+        </w:rPr>
+        <w:t xml:space="preserve">Pausa </w:t>
       </w:r>
       <w:r>
         <w:t>]</w:t>
@@ -1601,13 +1601,13 @@
         <w:spacing w:after="180" w:line="360" w:lineRule="auto"/>
       </w:pPr>
       <w:r>
-        <w:t xml:space="preserve">Find a comfortable sitting position, your feet flat on the floor, your hands resting in your lap. [</w:t>
-      </w:r>
-      <w:r>
-        <w:rPr>
-          <w:i w:val="1"/>
-        </w:rPr>
-        <w:t xml:space="preserve">Pause </w:t>
+        <w:t xml:space="preserve">Buska un posishon kómodo di sinta, bo pianan plat riba vloer, bo mannan sosegá den bo skochi. [</w:t>
+      </w:r>
+      <w:r>
+        <w:rPr>
+          <w:i w:val="1"/>
+        </w:rPr>
+        <w:t xml:space="preserve">Pausa </w:t>
       </w:r>
       <w:r>
         <w:t>]</w:t>
@@ -1618,16 +1618,16 @@
         <w:spacing w:after="180" w:line="360" w:lineRule="auto"/>
       </w:pPr>
       <w:r>
-        <w:t xml:space="preserve">Close your eyes if you feel comfortable. [</w:t>
-      </w:r>
-      <w:r>
-        <w:rPr>
-          <w:i w:val="1"/>
-        </w:rPr>
-        <w:t>Pause</w:t>
-      </w:r>
-      <w:r>
-        <w:t xml:space="preserve"> ]</w:t>
+        <w:t xml:space="preserve">Sera bo wowonan si bo ta sinti bo kómodo. [</w:t>
+      </w:r>
+      <w:r>
+        <w:rPr>
+          <w:i w:val="1"/>
+        </w:rPr>
+        <w:t>Pausa</w:t>
+      </w:r>
+      <w:r>
+        <w:t>]</w:t>
       </w:r>
     </w:p>
     <w:p>
@@ -1639,7 +1639,7 @@
         <w:pStyle w:val="P68B1DB1-Normal2"/>
       </w:pPr>
       <w:r>
-        <w:t xml:space="preserve">Step 2: Becoming Aware</w:t>
+        <w:t xml:space="preserve">Stap 2: Bira Konsiente</w:t>
       </w:r>
     </w:p>
     <w:p>
@@ -1647,16 +1647,16 @@
         <w:spacing w:after="180" w:line="360" w:lineRule="auto"/>
       </w:pPr>
       <w:r>
-        <w:t xml:space="preserve">Ask yourself, “What is my experience in this moment?” [</w:t>
-      </w:r>
-      <w:r>
-        <w:rPr>
-          <w:i w:val="1"/>
-        </w:rPr>
-        <w:t>Pause</w:t>
-      </w:r>
-      <w:r>
-        <w:t xml:space="preserve"> ]</w:t>
+        <w:t xml:space="preserve">Puntra bo mes, “Kiko ta mi eksperensia den e momentu aki?” [</w:t>
+      </w:r>
+      <w:r>
+        <w:rPr>
+          <w:i w:val="1"/>
+        </w:rPr>
+        <w:t>Pausa</w:t>
+      </w:r>
+      <w:r>
+        <w:t>]</w:t>
       </w:r>
     </w:p>
     <w:p>
@@ -1665,16 +1665,16 @@
         <w:ind w:right="-336"/>
       </w:pPr>
       <w:r>
-        <w:t xml:space="preserve">Notice what thoughts you are experiencing. Notice if they are negative or positive. [</w:t>
-      </w:r>
-      <w:r>
-        <w:rPr>
-          <w:i w:val="1"/>
-        </w:rPr>
-        <w:t>Pause</w:t>
-      </w:r>
-      <w:r>
-        <w:t xml:space="preserve"> ]</w:t>
+        <w:t xml:space="preserve">Tuma nota ki pensamentunan bo ta eksperensiando. Tuma nota si nan ta negativo of positivo. [</w:t>
+      </w:r>
+      <w:r>
+        <w:rPr>
+          <w:i w:val="1"/>
+        </w:rPr>
+        <w:t>Pausa</w:t>
+      </w:r>
+      <w:r>
+        <w:t>]</w:t>
       </w:r>
     </w:p>
     <w:p>
@@ -1683,16 +1683,16 @@
         <w:ind w:right="-336"/>
       </w:pPr>
       <w:r>
-        <w:t xml:space="preserve">Notice how you feel emotionally. Notice if your feelings are pleasant or unpleasant. [</w:t>
-      </w:r>
-      <w:r>
-        <w:rPr>
-          <w:i w:val="1"/>
-        </w:rPr>
-        <w:t>Pause</w:t>
-      </w:r>
-      <w:r>
-        <w:t xml:space="preserve"> ]</w:t>
+        <w:t xml:space="preserve">Tuma nota kon bo ta sinti bo emoshonalmente. Tuma nota si bo sintimentunan ta agradabel òf desagradabel. [</w:t>
+      </w:r>
+      <w:r>
+        <w:rPr>
+          <w:i w:val="1"/>
+        </w:rPr>
+        <w:t>Pausa</w:t>
+      </w:r>
+      <w:r>
+        <w:t>]</w:t>
       </w:r>
     </w:p>
     <w:p>
@@ -1700,16 +1700,16 @@
         <w:spacing w:after="180" w:line="360" w:lineRule="auto"/>
       </w:pPr>
       <w:r>
-        <w:t xml:space="preserve">Notice how your body feels. Notice any discomfort or tension. [</w:t>
-      </w:r>
-      <w:r>
-        <w:rPr>
-          <w:i w:val="1"/>
-        </w:rPr>
-        <w:t>Pause</w:t>
-      </w:r>
-      <w:r>
-        <w:t xml:space="preserve"> ]</w:t>
+        <w:t xml:space="preserve">Tuma nota kon bo kurpa ta sinti. Ripará kualke molèster òf tenshon. [</w:t>
+      </w:r>
+      <w:r>
+        <w:rPr>
+          <w:i w:val="1"/>
+        </w:rPr>
+        <w:t>Pausa</w:t>
+      </w:r>
+      <w:r>
+        <w:t>]</w:t>
       </w:r>
     </w:p>
     <w:p>
@@ -1721,7 +1721,7 @@
         <w:pStyle w:val="P68B1DB1-Normal2"/>
       </w:pPr>
       <w:r>
-        <w:t xml:space="preserve">Step 3: Opening to Loving Kindness</w:t>
+        <w:t xml:space="preserve">Stap 3: Habri pa Bondat Amoroso</w:t>
       </w:r>
     </w:p>
     <w:p>
@@ -1729,33 +1729,33 @@
         <w:spacing w:after="180" w:line="360" w:lineRule="auto"/>
       </w:pPr>
       <w:r>
-        <w:t xml:space="preserve">Connect to your heart in a kind and gentle way. You may want to place one hand on your heart or chest. [</w:t>
-      </w:r>
-      <w:r>
-        <w:rPr>
-          <w:i w:val="1"/>
-        </w:rPr>
-        <w:t>Pause</w:t>
-      </w:r>
-      <w:r>
-        <w:t xml:space="preserve"> ]</w:t>
-      </w:r>
-    </w:p>
-    <w:p>
-      <w:pPr>
-        <w:spacing w:after="200" w:line="360" w:lineRule="auto"/>
-      </w:pPr>
-      <w:r>
-        <w:t xml:space="preserve">You can then say the following words silently to yourself [</w:t>
-      </w:r>
-      <w:r>
-        <w:rPr>
-          <w:i w:val="1"/>
-        </w:rPr>
-        <w:t>Pause</w:t>
-      </w:r>
-      <w:r>
-        <w:t xml:space="preserve"> ]</w:t>
+        <w:t xml:space="preserve">Konektá ku bo kurason na un manera amabel i suave. Bo por pone un man riba bo kurason òf pechu. [</w:t>
+      </w:r>
+      <w:r>
+        <w:rPr>
+          <w:i w:val="1"/>
+        </w:rPr>
+        <w:t>Pausa</w:t>
+      </w:r>
+      <w:r>
+        <w:t>]</w:t>
+      </w:r>
+    </w:p>
+    <w:p>
+      <w:pPr>
+        <w:spacing w:after="200" w:line="360" w:lineRule="auto"/>
+      </w:pPr>
+      <w:r>
+        <w:t xml:space="preserve">Despues bo por bisa e siguiente palabranan silensiosamente na bo mes [</w:t>
+      </w:r>
+      <w:r>
+        <w:rPr>
+          <w:i w:val="1"/>
+        </w:rPr>
+        <w:t>Pausa</w:t>
+      </w:r>
+      <w:r>
+        <w:t>].</w:t>
       </w:r>
     </w:p>
     <w:p>
@@ -1767,16 +1767,16 @@
         </w:rPr>
       </w:pPr>
       <w:r>
-        <w:t xml:space="preserve">May I be peaceful. [</w:t>
-      </w:r>
-      <w:r>
-        <w:rPr>
-          <w:i w:val="1"/>
-        </w:rPr>
-        <w:t>Pause</w:t>
-      </w:r>
-      <w:r>
-        <w:t xml:space="preserve"> ]</w:t>
+        <w:t xml:space="preserve">Laga mi ta pasífiko. [</w:t>
+      </w:r>
+      <w:r>
+        <w:rPr>
+          <w:i w:val="1"/>
+        </w:rPr>
+        <w:t>Pausa</w:t>
+      </w:r>
+      <w:r>
+        <w:t>]</w:t>
       </w:r>
     </w:p>
     <w:p>
@@ -1785,16 +1785,16 @@
         <w:ind w:left="720" w:firstLine="0"/>
       </w:pPr>
       <w:r>
-        <w:t xml:space="preserve">May I be safe. [</w:t>
-      </w:r>
-      <w:r>
-        <w:rPr>
-          <w:i w:val="1"/>
-        </w:rPr>
-        <w:t>Pause</w:t>
-      </w:r>
-      <w:r>
-        <w:t xml:space="preserve"> ]</w:t>
+        <w:t xml:space="preserve">Laga mi ta safe. [</w:t>
+      </w:r>
+      <w:r>
+        <w:rPr>
+          <w:i w:val="1"/>
+        </w:rPr>
+        <w:t>Pausa</w:t>
+      </w:r>
+      <w:r>
+        <w:t>]</w:t>
       </w:r>
     </w:p>
     <w:p>
@@ -1803,16 +1803,16 @@
         <w:ind w:left="720" w:firstLine="0"/>
       </w:pPr>
       <w:r>
-        <w:t xml:space="preserve">May I be healthy. [</w:t>
-      </w:r>
-      <w:r>
-        <w:rPr>
-          <w:i w:val="1"/>
-        </w:rPr>
-        <w:t>Pause</w:t>
-      </w:r>
-      <w:r>
-        <w:t xml:space="preserve"> ]</w:t>
+        <w:t xml:space="preserve">Ku mi por ta salú. [</w:t>
+      </w:r>
+      <w:r>
+        <w:rPr>
+          <w:i w:val="1"/>
+        </w:rPr>
+        <w:t>Pausa</w:t>
+      </w:r>
+      <w:r>
+        <w:t>]</w:t>
       </w:r>
     </w:p>
     <w:p>
@@ -1821,16 +1821,16 @@
         <w:ind w:left="720" w:firstLine="0"/>
       </w:pPr>
       <w:r>
-        <w:t xml:space="preserve">May I be happy. [</w:t>
-      </w:r>
-      <w:r>
-        <w:rPr>
-          <w:i w:val="1"/>
-        </w:rPr>
-        <w:t>Pause</w:t>
-      </w:r>
-      <w:r>
-        <w:t xml:space="preserve"> ]</w:t>
+        <w:t xml:space="preserve">Ku mi por ta felis. [</w:t>
+      </w:r>
+      <w:r>
+        <w:rPr>
+          <w:i w:val="1"/>
+        </w:rPr>
+        <w:t>Pausa</w:t>
+      </w:r>
+      <w:r>
+        <w:t>]</w:t>
       </w:r>
     </w:p>
     <w:p>
@@ -1842,16 +1842,16 @@
         </w:rPr>
       </w:pPr>
       <w:r>
-        <w:t xml:space="preserve">May I feel loved. [</w:t>
-      </w:r>
-      <w:r>
-        <w:rPr>
-          <w:i w:val="1"/>
-        </w:rPr>
-        <w:t>Pause</w:t>
-      </w:r>
-      <w:r>
-        <w:t xml:space="preserve"> ]</w:t>
+        <w:t xml:space="preserve">Ku mi por sinti mi stimá. [</w:t>
+      </w:r>
+      <w:r>
+        <w:rPr>
+          <w:i w:val="1"/>
+        </w:rPr>
+        <w:t>Pausa</w:t>
+      </w:r>
+      <w:r>
+        <w:t>]</w:t>
       </w:r>
     </w:p>
     <w:p>
@@ -1863,24 +1863,24 @@
         <w:pStyle w:val="P68B1DB1-Normal1"/>
       </w:pPr>
       <w:r>
-        <w:t xml:space="preserve">Repeat slowly once or twice taking your time between each phrase.</w:t>
-      </w:r>
-    </w:p>
-    <w:p>
-      <w:pPr>
-        <w:spacing w:after="200" w:line="360" w:lineRule="auto"/>
-      </w:pPr>
-      <w:r>
-        <w:t xml:space="preserve">If you feel comfortable, you can also send thoughts of loving-kindness to your children, your partner, your family, and anyone else who is close to you in your life. [</w:t>
-      </w:r>
-      <w:r>
-        <w:rPr>
-          <w:i w:val="1"/>
-        </w:rPr>
-        <w:t>Pause</w:t>
-      </w:r>
-      <w:r>
-        <w:t xml:space="preserve"> ]</w:t>
+        <w:t xml:space="preserve">Ripití pokopoko un òf dos biaha tumando bo tempu entre kada frase.</w:t>
+      </w:r>
+    </w:p>
+    <w:p>
+      <w:pPr>
+        <w:spacing w:after="200" w:line="360" w:lineRule="auto"/>
+      </w:pPr>
+      <w:r>
+        <w:t xml:space="preserve">Si bo ta sinti bo kómodo, bo por manda pensamentunan di bondat amoroso tambe pa bo yunan, bo partner, bo famia i kualke otro hende ku ta serka di bo den bo bida. [</w:t>
+      </w:r>
+      <w:r>
+        <w:rPr>
+          <w:i w:val="1"/>
+        </w:rPr>
+        <w:t>Pausa</w:t>
+      </w:r>
+      <w:r>
+        <w:t>]</w:t>
       </w:r>
     </w:p>
     <w:p>
@@ -1889,16 +1889,16 @@
         <w:ind w:left="720" w:firstLine="0"/>
       </w:pPr>
       <w:r>
-        <w:t xml:space="preserve">May you be peaceful. [</w:t>
-      </w:r>
-      <w:r>
-        <w:rPr>
-          <w:i w:val="1"/>
-        </w:rPr>
-        <w:t>Pause</w:t>
-      </w:r>
-      <w:r>
-        <w:t xml:space="preserve"> ]</w:t>
+        <w:t xml:space="preserve">Ku bo por ta pasífiko. [</w:t>
+      </w:r>
+      <w:r>
+        <w:rPr>
+          <w:i w:val="1"/>
+        </w:rPr>
+        <w:t>Pausa</w:t>
+      </w:r>
+      <w:r>
+        <w:t>]</w:t>
       </w:r>
     </w:p>
     <w:p>
@@ -1907,16 +1907,16 @@
         <w:ind w:left="720" w:firstLine="0"/>
       </w:pPr>
       <w:r>
-        <w:t xml:space="preserve">May you be safe. [</w:t>
-      </w:r>
-      <w:r>
-        <w:rPr>
-          <w:i w:val="1"/>
-        </w:rPr>
-        <w:t>Pause</w:t>
-      </w:r>
-      <w:r>
-        <w:t xml:space="preserve"> ]</w:t>
+        <w:t xml:space="preserve">Ku bo ta safe. [</w:t>
+      </w:r>
+      <w:r>
+        <w:rPr>
+          <w:i w:val="1"/>
+        </w:rPr>
+        <w:t>Pausa</w:t>
+      </w:r>
+      <w:r>
+        <w:t>]</w:t>
       </w:r>
     </w:p>
     <w:p>
@@ -1925,16 +1925,16 @@
         <w:ind w:left="720" w:firstLine="0"/>
       </w:pPr>
       <w:r>
-        <w:t xml:space="preserve">May you be healthy. [</w:t>
-      </w:r>
-      <w:r>
-        <w:rPr>
-          <w:i w:val="1"/>
-        </w:rPr>
-        <w:t>Pause</w:t>
-      </w:r>
-      <w:r>
-        <w:t xml:space="preserve"> ]</w:t>
+        <w:t xml:space="preserve">Ku bo ta salú. [</w:t>
+      </w:r>
+      <w:r>
+        <w:rPr>
+          <w:i w:val="1"/>
+        </w:rPr>
+        <w:t>Pausa</w:t>
+      </w:r>
+      <w:r>
+        <w:t>]</w:t>
       </w:r>
     </w:p>
     <w:p>
@@ -1943,16 +1943,16 @@
         <w:ind w:left="720" w:firstLine="0"/>
       </w:pPr>
       <w:r>
-        <w:t xml:space="preserve">May you be happy. [</w:t>
-      </w:r>
-      <w:r>
-        <w:rPr>
-          <w:i w:val="1"/>
-        </w:rPr>
-        <w:t>Pause</w:t>
-      </w:r>
-      <w:r>
-        <w:t xml:space="preserve"> ]</w:t>
+        <w:t xml:space="preserve">Ku bo por ta felis. [</w:t>
+      </w:r>
+      <w:r>
+        <w:rPr>
+          <w:i w:val="1"/>
+        </w:rPr>
+        <w:t>Pausa</w:t>
+      </w:r>
+      <w:r>
+        <w:t>]</w:t>
       </w:r>
     </w:p>
     <w:p>
@@ -1964,16 +1964,16 @@
         </w:rPr>
       </w:pPr>
       <w:r>
-        <w:t xml:space="preserve">May you feel loved. [</w:t>
-      </w:r>
-      <w:r>
-        <w:rPr>
-          <w:i w:val="1"/>
-        </w:rPr>
-        <w:t>Pause</w:t>
-      </w:r>
-      <w:r>
-        <w:t xml:space="preserve"> ]</w:t>
+        <w:t xml:space="preserve">Ku bo por sinti bo stimá. [</w:t>
+      </w:r>
+      <w:r>
+        <w:rPr>
+          <w:i w:val="1"/>
+        </w:rPr>
+        <w:t>Pausa</w:t>
+      </w:r>
+      <w:r>
+        <w:t>]</w:t>
       </w:r>
     </w:p>
     <w:p>
@@ -1985,7 +1985,7 @@
         <w:pStyle w:val="P68B1DB1-Normal1"/>
       </w:pPr>
       <w:r>
-        <w:t xml:space="preserve">Repeat slowly once or twice taking your time between each phrase.</w:t>
+        <w:t xml:space="preserve">Ripití pokopoko un òf dos biaha tumando bo tempu entre kada frase.</w:t>
       </w:r>
     </w:p>
     <w:p>
@@ -1997,32 +1997,32 @@
         <w:pStyle w:val="P68B1DB1-Normal2"/>
       </w:pPr>
       <w:r>
-        <w:t xml:space="preserve">Step 4: Expanding Awareness</w:t>
-      </w:r>
-    </w:p>
-    <w:p>
-      <w:pPr>
-        <w:spacing w:after="200" w:line="360" w:lineRule="auto"/>
-      </w:pPr>
-      <w:r>
-        <w:t xml:space="preserve">Allow your focus to expand to the whole body. [</w:t>
-      </w:r>
-      <w:r>
-        <w:rPr>
-          <w:i w:val="1"/>
-        </w:rPr>
-        <w:t>Pause</w:t>
-      </w:r>
-      <w:r>
-        <w:t xml:space="preserve"> ]</w:t>
-      </w:r>
-    </w:p>
-    <w:p>
-      <w:pPr>
-        <w:spacing w:after="200" w:line="360" w:lineRule="auto"/>
-      </w:pPr>
-      <w:r>
-        <w:t xml:space="preserve">Allow your focus to expand to the sounds in the room.</w:t>
+        <w:t xml:space="preserve">Etapa 4: Ampliando Konsientisashon</w:t>
+      </w:r>
+    </w:p>
+    <w:p>
+      <w:pPr>
+        <w:spacing w:after="200" w:line="360" w:lineRule="auto"/>
+      </w:pPr>
+      <w:r>
+        <w:t xml:space="preserve">Laga bo enfoke ekspandé pa henter e kurpa. [</w:t>
+      </w:r>
+      <w:r>
+        <w:rPr>
+          <w:i w:val="1"/>
+        </w:rPr>
+        <w:t>Pausa</w:t>
+      </w:r>
+      <w:r>
+        <w:t>]</w:t>
+      </w:r>
+    </w:p>
+    <w:p>
+      <w:pPr>
+        <w:spacing w:after="200" w:line="360" w:lineRule="auto"/>
+      </w:pPr>
+      <w:r>
+        <w:t xml:space="preserve">Laga bo enfoke ekspandé na e zonidonan den e kamber.</w:t>
       </w:r>
       <w:r>
         <w:rPr>
@@ -2037,27 +2037,27 @@
         <w:rPr>
           <w:i w:val="1"/>
         </w:rPr>
-        <w:t>Pause</w:t>
-      </w:r>
-      <w:r>
-        <w:t xml:space="preserve"> ]</w:t>
-      </w:r>
-    </w:p>
-    <w:p>
-      <w:pPr>
-        <w:spacing w:after="200" w:line="360" w:lineRule="auto"/>
-      </w:pPr>
-      <w:r>
-        <w:t xml:space="preserve">When you are ready, open your eyes. [</w:t>
-      </w:r>
-      <w:r>
-        <w:rPr>
-          <w:i w:val="1"/>
-        </w:rPr>
-        <w:t>Pause</w:t>
-      </w:r>
-      <w:r>
-        <w:t xml:space="preserve"> ]</w:t>
+        <w:t>Pausa</w:t>
+      </w:r>
+      <w:r>
+        <w:t>]</w:t>
+      </w:r>
+    </w:p>
+    <w:p>
+      <w:pPr>
+        <w:spacing w:after="200" w:line="360" w:lineRule="auto"/>
+      </w:pPr>
+      <w:r>
+        <w:t xml:space="preserve">Ora bo ta kla, habri bo wowonan. [</w:t>
+      </w:r>
+      <w:r>
+        <w:rPr>
+          <w:i w:val="1"/>
+        </w:rPr>
+        <w:t>Pausa</w:t>
+      </w:r>
+      <w:r>
+        <w:t>]</w:t>
       </w:r>
     </w:p>
     <w:p>
@@ -2069,32 +2069,32 @@
         <w:pStyle w:val="P68B1DB1-Normal2"/>
       </w:pPr>
       <w:r>
-        <w:t xml:space="preserve">Step 5: Reflecting</w:t>
-      </w:r>
-    </w:p>
-    <w:p>
-      <w:pPr>
-        <w:spacing w:after="200" w:line="360" w:lineRule="auto"/>
-      </w:pPr>
-      <w:r>
-        <w:t xml:space="preserve">Take a moment to reflect on your experience. </w:t>
-      </w:r>
-    </w:p>
-    <w:p>
-      <w:pPr>
-        <w:spacing w:after="200" w:line="360" w:lineRule="auto"/>
-      </w:pPr>
-      <w:r>
-        <w:t xml:space="preserve">When you are ready, open your eyes. [</w:t>
-      </w:r>
-      <w:r>
-        <w:rPr>
-          <w:i w:val="1"/>
-        </w:rPr>
-        <w:t>Pause</w:t>
-      </w:r>
-      <w:r>
-        <w:t xml:space="preserve"> ]</w:t>
+        <w:t xml:space="preserve">Etapa 5: Reflekshoná</w:t>
+      </w:r>
+    </w:p>
+    <w:p>
+      <w:pPr>
+        <w:spacing w:after="200" w:line="360" w:lineRule="auto"/>
+      </w:pPr>
+      <w:r>
+        <w:t xml:space="preserve">Tuma un ratu pa reflehá riba bo eksperensia. </w:t>
+      </w:r>
+    </w:p>
+    <w:p>
+      <w:pPr>
+        <w:spacing w:after="200" w:line="360" w:lineRule="auto"/>
+      </w:pPr>
+      <w:r>
+        <w:t xml:space="preserve">Ora bo ta kla, habri bo wowonan. [</w:t>
+      </w:r>
+      <w:r>
+        <w:rPr>
+          <w:i w:val="1"/>
+        </w:rPr>
+        <w:t>Pausa</w:t>
+      </w:r>
+      <w:r>
+        <w:t>]</w:t>
       </w:r>
     </w:p>
     <w:p>
@@ -2106,7 +2106,7 @@
         </w:rPr>
       </w:pPr>
       <w:r>
-        <w:t xml:space="preserve">Remember that you can do this activity at any time whenever you feel like you need extra support. </w:t>
+        <w:t xml:space="preserve">Kòrda ku bo por hasi e aktividat aki na kualke momento ki ora ku bo sinti ku bo mester di sosten èkstra. </w:t>
       </w:r>
     </w:p>
     <w:p>
@@ -2126,7 +2126,7 @@
       <w:bookmarkStart w:colFirst="0" w:colLast="0" w:name="_15phjt5" w:id="23"/>
       <w:bookmarkEnd w:id="23"/>
       <w:r>
-        <w:t xml:space="preserve">ONGOING HOME ACTIVITIES </w:t>
+        <w:t xml:space="preserve">AKTIVIDATNAN KONTINUO NA KAS </w:t>
       </w:r>
     </w:p>
     <w:p>
@@ -2140,7 +2140,7 @@
         <w:pStyle w:val="P68B1DB1-Normal3"/>
       </w:pPr>
       <w:r>
-        <w:t xml:space="preserve">IT IS WHAT YOU DO AT HOME THAT MAKES THE DIFFERENCE!</w:t>
+        <w:t xml:space="preserve">TA LOKE BO TA HASI NA KAS TA HASI E DIFERENSIA!</w:t>
       </w:r>
     </w:p>
     <w:p>
@@ -2149,7 +2149,7 @@
         <w:spacing w:after="200" w:line="360" w:lineRule="auto"/>
       </w:pPr>
       <w:r>
-        <w:t xml:space="preserve">It is important to remind participants that they need to continue keeping their House of Support strong and healthy even though this programme has come to an end.</w:t>
+        <w:t xml:space="preserve">Ta importante pa rekordá partisipantenan ku nan mester sigui tene nan Kas di Sosten fuerte i saludabel ounke e programa aki a yega na su fin.</w:t>
       </w:r>
     </w:p>
     <w:p>
@@ -2158,7 +2158,7 @@
         <w:spacing w:after="200" w:line="360" w:lineRule="auto"/>
       </w:pPr>
       <w:r>
-        <w:t xml:space="preserve">The home activities are a great way for parents to stay connected to the programme by actively engaging in positive relationship building.</w:t>
+        <w:t xml:space="preserve">E aktividatnan na kas ta un manera ekselente pa mayornan keda konektá ku e programa dor di partisipá aktivamente den konstrukshon di relashon positivo.</w:t>
       </w:r>
     </w:p>
     <w:p>
@@ -2167,7 +2167,7 @@
         <w:spacing w:after="200" w:line="360" w:lineRule="auto"/>
       </w:pPr>
       <w:r>
-        <w:t xml:space="preserve">Families should be encouraged to reward themselves whenever they do a home activity!</w:t>
+        <w:t xml:space="preserve">Famianan mester wòrdu enkurashá pa rekompensá nan mes semper ku nan hasi un aktividat na kas!</w:t>
       </w:r>
     </w:p>
     <w:p>
@@ -2183,25 +2183,25 @@
         </w:rPr>
       </w:pPr>
       <w:r>
-        <w:t xml:space="preserve">Spend </w:t>
+        <w:t xml:space="preserve">Pasa </w:t>
       </w:r>
       <w:r>
         <w:rPr>
           <w:b w:val="1"/>
         </w:rPr>
-        <w:t xml:space="preserve">at least 5 minutes </w:t>
-      </w:r>
-      <w:r>
-        <w:t xml:space="preserve">of </w:t>
+        <w:t xml:space="preserve">por lo ménos 5 minüt </w:t>
+      </w:r>
+      <w:r>
+        <w:t xml:space="preserve">di </w:t>
       </w:r>
       <w:r>
         <w:rPr>
           <w:b w:val="1"/>
         </w:rPr>
-        <w:t xml:space="preserve">One-on-One Time</w:t>
-      </w:r>
-      <w:r>
-        <w:t xml:space="preserve"> each day with your child.</w:t>
+        <w:t xml:space="preserve">Un-pa-Un Tempu</w:t>
+      </w:r>
+      <w:r>
+        <w:t xml:space="preserve"> tur dia ku bo yu.</w:t>
       </w:r>
     </w:p>
     <w:p>
@@ -2214,7 +2214,7 @@
         <w:ind w:left="714" w:hanging="357"/>
       </w:pPr>
       <w:r>
-        <w:t xml:space="preserve">Keep the Sunshine of Positive Attention shining on you and your children.</w:t>
+        <w:t xml:space="preserve">Mantene e Solo di Atencion Positivo briya riba abo y bo yiunan.</w:t>
       </w:r>
     </w:p>
     <w:p>
@@ -2230,16 +2230,16 @@
         </w:rPr>
       </w:pPr>
       <w:r>
-        <w:t xml:space="preserve">Continue to </w:t>
+        <w:t xml:space="preserve">Sigui </w:t>
       </w:r>
       <w:r>
         <w:rPr>
           <w:b w:val="1"/>
         </w:rPr>
-        <w:t xml:space="preserve">praise </w:t>
-      </w:r>
-      <w:r>
-        <w:t xml:space="preserve">your children, yourself, and others in your family</w:t>
+        <w:t xml:space="preserve">alabá </w:t>
+      </w:r>
+      <w:r>
+        <w:t xml:space="preserve">bo yunan, bo mes, i otronan den bo famia</w:t>
       </w:r>
     </w:p>
     <w:p>
@@ -2255,16 +2255,16 @@
         </w:rPr>
       </w:pPr>
       <w:r>
-        <w:t xml:space="preserve">Try to </w:t>
+        <w:t xml:space="preserve">Purba di </w:t>
       </w:r>
       <w:r>
         <w:rPr>
           <w:b w:val="1"/>
         </w:rPr>
-        <w:t xml:space="preserve">give positive, specific, and realistic instructions</w:t>
-      </w:r>
-      <w:r>
-        <w:t xml:space="preserve"> to each other</w:t>
+        <w:t xml:space="preserve">duna instrukshonnan positivo, spesífiko i realístiko</w:t>
+      </w:r>
+      <w:r>
+        <w:t xml:space="preserve"> na otro</w:t>
       </w:r>
     </w:p>
     <w:p>
@@ -2280,16 +2280,16 @@
         </w:rPr>
       </w:pPr>
       <w:r>
-        <w:t>Be</w:t>
+        <w:t>Sea</w:t>
       </w:r>
       <w:r>
         <w:rPr>
           <w:b w:val="1"/>
         </w:rPr>
-        <w:t xml:space="preserve"> calm and clear </w:t>
-      </w:r>
-      <w:r>
-        <w:t xml:space="preserve">when talking about things that are important to you.</w:t>
+        <w:t xml:space="preserve"> trankil i kla </w:t>
+      </w:r>
+      <w:r>
+        <w:t xml:space="preserve">ora ta papia tokante kosnan ku ta importante pa bo.</w:t>
       </w:r>
     </w:p>
     <w:p>
@@ -2307,7 +2307,7 @@
         </w:rPr>
       </w:pPr>
       <w:r>
-        <w:t xml:space="preserve">Continue to build awareness of emotions and your ability to communicate about them </w:t>
+        <w:t xml:space="preserve">Sigui konstruí konsientisashon di emoshonnan i bo abilidat pa komuniká tokante nan </w:t>
       </w:r>
     </w:p>
     <w:p>
@@ -2323,13 +2323,13 @@
         </w:rPr>
       </w:pPr>
       <w:r>
-        <w:t xml:space="preserve">Try to be more </w:t>
+        <w:t xml:space="preserve">Purba di ta mas </w:t>
       </w:r>
       <w:r>
         <w:rPr>
           <w:b w:val="1"/>
         </w:rPr>
-        <w:t xml:space="preserve">aware of your own emotions and the emotions of others.</w:t>
+        <w:t xml:space="preserve">konsiente di bo mes emoshonnan i e emoshonnan di otronan.</w:t>
       </w:r>
     </w:p>
     <w:p>
@@ -2345,13 +2345,13 @@
         </w:rPr>
       </w:pPr>
       <w:r>
-        <w:t xml:space="preserve">Ask your child about how they are feeling at least </w:t>
+        <w:t xml:space="preserve">Puntra bo yu tokante kon e ta sinti por lo ménos </w:t>
       </w:r>
       <w:r>
         <w:rPr>
           <w:b w:val="1"/>
         </w:rPr>
-        <w:t xml:space="preserve">1 time a week</w:t>
+        <w:t xml:space="preserve">1 biaha pa siman</w:t>
       </w:r>
       <w:r>
         <w:t xml:space="preserve">. </w:t>
@@ -2370,22 +2370,22 @@
         </w:rPr>
       </w:pPr>
       <w:r>
-        <w:t xml:space="preserve">Practise </w:t>
+        <w:t xml:space="preserve">Praktiká </w:t>
       </w:r>
       <w:r>
         <w:rPr>
           <w:b w:val="1"/>
         </w:rPr>
-        <w:t xml:space="preserve">I Feel Statements </w:t>
-      </w:r>
-      <w:r>
-        <w:t xml:space="preserve">when talking about emotions at least </w:t>
+        <w:t xml:space="preserve">Deklarashonnan di Mi Sinti </w:t>
+      </w:r>
+      <w:r>
+        <w:t xml:space="preserve">ora ta papia tokante emoshonnan por lo ménos </w:t>
       </w:r>
       <w:r>
         <w:rPr>
           <w:b w:val="1"/>
         </w:rPr>
-        <w:t xml:space="preserve">1 time a week</w:t>
+        <w:t xml:space="preserve">1 biaha pa siman</w:t>
       </w:r>
       <w:r>
         <w:t xml:space="preserve">. </w:t>
@@ -2407,16 +2407,16 @@
         </w:rPr>
       </w:pPr>
       <w:r>
-        <w:t xml:space="preserve">Remember to </w:t>
+        <w:t xml:space="preserve">Kòrda </w:t>
       </w:r>
       <w:r>
         <w:rPr>
           <w:b w:val="1"/>
         </w:rPr>
-        <w:t xml:space="preserve">Take a Pause</w:t>
-      </w:r>
-      <w:r>
-        <w:t xml:space="preserve"> whenever a conflict or difficult situation comes up. </w:t>
+        <w:t xml:space="preserve">Tuma un Pausa</w:t>
+      </w:r>
+      <w:r>
+        <w:t xml:space="preserve"> semper ku un konflikto òf situashon difísil surgi. </w:t>
       </w:r>
     </w:p>
     <w:p>
@@ -2429,7 +2429,7 @@
         <w:ind w:left="714" w:hanging="357"/>
       </w:pPr>
       <w:r>
-        <w:t xml:space="preserve">Try to maintain stable and strong household routines.</w:t>
+        <w:t xml:space="preserve">Purba di mantené rutinanan di kas stabil i fuerte.</w:t>
       </w:r>
     </w:p>
     <w:p>
@@ -2445,13 +2445,13 @@
         </w:rPr>
       </w:pPr>
       <w:r>
-        <w:t xml:space="preserve">Be consistent and appreciative with </w:t>
+        <w:t xml:space="preserve">Sea konsistente i apresioso ku </w:t>
       </w:r>
       <w:r>
         <w:rPr>
           <w:b w:val="1"/>
         </w:rPr>
-        <w:t xml:space="preserve">rules and responsibilities.</w:t>
+        <w:t xml:space="preserve">reglanan i responsabilidatnan.</w:t>
       </w:r>
     </w:p>
     <w:p>
@@ -2467,13 +2467,13 @@
         </w:rPr>
       </w:pPr>
       <w:r>
-        <w:t xml:space="preserve">Continue to be consistent with</w:t>
+        <w:t xml:space="preserve">Sigui ta konsistente ku</w:t>
       </w:r>
       <w:r>
         <w:rPr>
           <w:b w:val="1"/>
         </w:rPr>
-        <w:t xml:space="preserve"> household rules.</w:t>
+        <w:t xml:space="preserve"> reglanan di kas.</w:t>
       </w:r>
       <w:r>
         <w:t xml:space="preserve"> </w:t>
@@ -2494,7 +2494,7 @@
         </w:rPr>
       </w:pPr>
       <w:r>
-        <w:t xml:space="preserve">Work together with your child when experiencing difficulties</w:t>
+        <w:t xml:space="preserve">Traha huntu ku bo yu ora e ta eksperensiá difikultatnan</w:t>
       </w:r>
     </w:p>
     <w:p>
@@ -2515,16 +2515,16 @@
         <w:rPr>
           <w:b w:val="1"/>
         </w:rPr>
-        <w:t xml:space="preserve">Work together</w:t>
-      </w:r>
-      <w:r>
-        <w:t xml:space="preserve"> with your child whenever a problem or conflict comes up in your family. </w:t>
+        <w:t xml:space="preserve">Traha hunto</w:t>
+      </w:r>
+      <w:r>
+        <w:t xml:space="preserve"> cu bo yiu cada biaha cu surgi un problema of conflicto den bo famia. </w:t>
       </w:r>
       <w:r>
         <w:rPr>
           <w:b w:val="1"/>
         </w:rPr>
-        <w:t xml:space="preserve">Use the 4 Steps of Problem Solving.</w:t>
+        <w:t xml:space="preserve">Usa e 4 Pasonan di Solushoná Problema.</w:t>
       </w:r>
       <w:r>
         <w:rPr>
@@ -2547,13 +2547,13 @@
         </w:rPr>
       </w:pPr>
       <w:r>
-        <w:t xml:space="preserve">Be realistic, immediate, reasonable, and consistent when using </w:t>
+        <w:t xml:space="preserve">Sea realístiko, inmediato, rasonabel i konsistente ora di usa </w:t>
       </w:r>
       <w:r>
         <w:rPr>
           <w:b w:val="1"/>
         </w:rPr>
-        <w:t>consequences</w:t>
+        <w:t>konsekuensianan</w:t>
       </w:r>
       <w:r>
         <w:t>.</w:t>
@@ -2576,16 +2576,16 @@
       <w:bookmarkStart w:colFirst="0" w:colLast="0" w:name="_3pp52gy" w:id="24"/>
       <w:bookmarkEnd w:id="24"/>
       <w:r>
-        <w:t xml:space="preserve">Do something nice to </w:t>
+        <w:t xml:space="preserve">Hasi algu leuk pa </w:t>
       </w:r>
       <w:r>
         <w:rPr>
           <w:b w:val="1"/>
         </w:rPr>
-        <w:t xml:space="preserve">reward yourself</w:t>
-      </w:r>
-      <w:r>
-        <w:t xml:space="preserve"> for your hard work in the </w:t>
+        <w:t xml:space="preserve">rekompensá bo mes</w:t>
+      </w:r>
+      <w:r>
+        <w:t xml:space="preserve"> pa bo trabou duru den e programa di </w:t>
       </w:r>
       <w:r>
         <w:fldChar w:fldCharType="begin"/>
@@ -2600,7 +2600,7 @@
         <w:fldChar w:fldCharType="end"/>
       </w:r>
       <w:r>
-        <w:t xml:space="preserve"> programme!</w:t>
+        <w:t xml:space="preserve"> !</w:t>
       </w:r>
     </w:p>
     <w:p>
@@ -2625,7 +2625,7 @@
       <w:bookmarkStart w:colFirst="0" w:colLast="0" w:name="_x0q03k83dke" w:id="25"/>
       <w:bookmarkEnd w:id="25"/>
       <w:r>
-        <w:t xml:space="preserve">6.5.| CLOSING CELEBRATION</w:t>
+        <w:t xml:space="preserve">6.5.| SELEBRASHON DI KLAUSURA</w:t>
       </w:r>
     </w:p>
     <w:p>
@@ -2636,7 +2636,7 @@
       <w:bookmarkStart w:colFirst="0" w:colLast="0" w:name="_24ufcor" w:id="26"/>
       <w:bookmarkEnd w:id="26"/>
       <w:r>
-        <w:t>CERTIFICATES</w:t>
+        <w:t>SERTIFIKADO</w:t>
       </w:r>
     </w:p>
     <w:p>
@@ -2644,7 +2644,7 @@
         <w:spacing w:after="120" w:line="360" w:lineRule="auto"/>
       </w:pPr>
       <w:r>
-        <w:t xml:space="preserve">Hand out certificates of completion to parents at the end of the session. This is a simple recognition for their accomplishment in finishing the programme.</w:t>
+        <w:t xml:space="preserve">Reparti sertifikado di finalisashon na mayornan na final di e seshon. Esaki ta un simpel reconocimento pa nan logro den termina e programa.</w:t>
       </w:r>
     </w:p>
     <w:p>
@@ -2655,7 +2655,7 @@
       <w:bookmarkStart w:colFirst="0" w:colLast="0" w:name="_33zd5kd" w:id="27"/>
       <w:bookmarkEnd w:id="27"/>
       <w:r>
-        <w:t xml:space="preserve">COMPLIMENT CIRCLE</w:t>
+        <w:t xml:space="preserve">SÍRKULO DI KOMPLIMENTU</w:t>
       </w:r>
     </w:p>
     <w:p>
@@ -2663,7 +2663,7 @@
         <w:spacing w:after="120" w:line="360" w:lineRule="auto"/>
       </w:pPr>
       <w:r>
-        <w:t xml:space="preserve">Parents take turns praising each other. Encourage participants to make eye contact and use the name of other participants.</w:t>
+        <w:t xml:space="preserve">Mayornan ta tuma turno pa elogiá otro. Enkurashá partisipantenan pa hasi kontakto visual i usa nòmber di otro partisipantenan.</w:t>
       </w:r>
     </w:p>
     <w:p>
@@ -2671,15 +2671,15 @@
         <w:spacing w:after="120" w:line="360" w:lineRule="auto"/>
       </w:pPr>
       <w:r>
-        <w:t xml:space="preserve">Then parents take turns praising themselves for something specific that they did well.</w:t>
-      </w:r>
-    </w:p>
-    <w:p>
-      <w:pPr>
-        <w:spacing w:after="200" w:line="360" w:lineRule="auto"/>
-      </w:pPr>
-      <w:r>
-        <w:t xml:space="preserve">The compliments can be about anything as long as they are sincere.</w:t>
+        <w:t xml:space="preserve">Despues mayornan ta tuma turno pa elogiá nan mes pa algu spesífiko ku nan a hasi bon.</w:t>
+      </w:r>
+    </w:p>
+    <w:p>
+      <w:pPr>
+        <w:spacing w:after="200" w:line="360" w:lineRule="auto"/>
+      </w:pPr>
+      <w:r>
+        <w:t xml:space="preserve">E komplimentnan por ta tokante kualke kos basta nan ta sinsero.</w:t>
       </w:r>
     </w:p>
     <w:p>
@@ -2690,7 +2690,7 @@
       <w:bookmarkStart w:colFirst="0" w:colLast="0" w:name="_1j4nfs6" w:id="28"/>
       <w:bookmarkEnd w:id="28"/>
       <w:r>
-        <w:t xml:space="preserve">EMOTIONAL CHECK-OUT</w:t>
+        <w:t xml:space="preserve">CHECK-OUT EMOSHONAL</w:t>
       </w:r>
     </w:p>
     <w:p>
@@ -2698,7 +2698,7 @@
         <w:spacing w:after="120" w:line="360" w:lineRule="auto"/>
       </w:pPr>
       <w:r>
-        <w:t xml:space="preserve">Model the emotional check-out by describing your emotion, where you feel it in your body, and what thoughts are associated with it. </w:t>
+        <w:t xml:space="preserve">Modelá e kòntròl emoshonal dor di deskribí bo emoshon, unda bo ta sintié den bo kurpa, i ki pensamentunan ta asosiá kuné. </w:t>
       </w:r>
     </w:p>
     <w:p>
@@ -2706,7 +2706,7 @@
         <w:spacing w:after="120" w:line="360" w:lineRule="auto"/>
       </w:pPr>
       <w:r>
-        <w:t xml:space="preserve">For example, “I am feeling happy. This happiness is in my eyes. I am happy to have learned about how to create fair rules together.”</w:t>
+        <w:t xml:space="preserve">Por ehèmpel, “Mi ta sinti mi felis. E felisidat aki ta den mi wowonan. Mi ta kontentu di a siña tokante kon pa krea reglanan hustu huntu.”</w:t>
       </w:r>
     </w:p>
     <w:p>
@@ -2718,7 +2718,7 @@
         <w:pStyle w:val="P68B1DB1-Normal3"/>
       </w:pPr>
       <w:r>
-        <w:t xml:space="preserve">Thank and praise the families for their commitment to making loving and nurturing relationships together!</w:t>
+        <w:t xml:space="preserve">Gradisí i elogiá e famianan pa nan kompromiso pa traha relashonnan amoroso i nutritivo huntu!</w:t>
       </w:r>
     </w:p>
     <w:sectPr>
@@ -2767,7 +2767,7 @@
         <w:pStyle w:val="P68B1DB1-Normal4"/>
       </w:pPr>
       <w:r>
-        <w:t xml:space="preserve">Add physical exercise images here</w:t>
+        <w:t xml:space="preserve">Agregá imágennan di ehersisio físiko aki</w:t>
       </w:r>
     </w:p>
   </w:comment>

</xml_diff>